<commit_message>
sorry ,I was busy with my database homework
</commit_message>
<xml_diff>
--- a/Documents/web需求文档.docx
+++ b/Documents/web需求文档.docx
@@ -10,6 +10,7 @@
           <w:docPartUnique/>
         </w:docPartObj>
       </w:sdtPr>
+      <w:sdtEndPr/>
       <w:sdtContent>
         <w:p>
           <w:r>
@@ -134,6 +135,7 @@
                                     <w:dataBinding w:prefixMappings="xmlns:ns0='http://purl.org/dc/elements/1.1/' xmlns:ns1='http://schemas.openxmlformats.org/package/2006/metadata/core-properties' " w:xpath="/ns1:coreProperties[1]/ns0:creator[1]" w:storeItemID="{6C3C8BC8-F283-45AE-878A-BAB7291924A1}"/>
                                     <w:text/>
                                   </w:sdtPr>
+                                  <w:sdtEndPr/>
                                   <w:sdtContent>
                                     <w:p>
                                       <w:pPr>
@@ -230,6 +232,7 @@
                                     <w:dataBinding w:prefixMappings="xmlns:ns0='http://purl.org/dc/elements/1.1/' xmlns:ns1='http://schemas.openxmlformats.org/package/2006/metadata/core-properties' " w:xpath="/ns1:coreProperties[1]/ns0:title[1]" w:storeItemID="{6C3C8BC8-F283-45AE-878A-BAB7291924A1}"/>
                                     <w:text/>
                                   </w:sdtPr>
+                                  <w:sdtEndPr/>
                                   <w:sdtContent>
                                     <w:p>
                                       <w:pPr>
@@ -270,6 +273,7 @@
                                     <w:dataBinding w:prefixMappings="xmlns:ns0='http://purl.org/dc/elements/1.1/' xmlns:ns1='http://schemas.openxmlformats.org/package/2006/metadata/core-properties' " w:xpath="/ns1:coreProperties[1]/ns0:subject[1]" w:storeItemID="{6C3C8BC8-F283-45AE-878A-BAB7291924A1}"/>
                                     <w:text/>
                                   </w:sdtPr>
+                                  <w:sdtEndPr/>
                                   <w:sdtContent>
                                     <w:p>
                                       <w:pPr>
@@ -485,6 +489,11 @@
         <w:sdt>
           <w:sdtPr>
             <w:rPr>
+              <w:rFonts w:ascii="Calibri" w:eastAsia="宋体" w:hAnsi="Calibri" w:cs="Times New Roman"/>
+              <w:color w:val="auto"/>
+              <w:kern w:val="2"/>
+              <w:sz w:val="21"/>
+              <w:szCs w:val="22"/>
               <w:lang w:val="zh-CN"/>
             </w:rPr>
             <w:id w:val="998077740"/>
@@ -495,13 +504,8 @@
           </w:sdtPr>
           <w:sdtEndPr>
             <w:rPr>
-              <w:rFonts w:ascii="Calibri" w:eastAsia="宋体" w:hAnsi="Calibri" w:cs="Times New Roman"/>
               <w:b/>
               <w:bCs/>
-              <w:color w:val="auto"/>
-              <w:kern w:val="2"/>
-              <w:sz w:val="21"/>
-              <w:szCs w:val="22"/>
             </w:rPr>
           </w:sdtEndPr>
           <w:sdtContent>
@@ -3154,7 +3158,6 @@
                   <w:jc w:val="left"/>
                   <w:cnfStyle w:val="100000000000" w:firstRow="1" w:lastRow="0" w:firstColumn="0" w:lastColumn="0" w:oddVBand="0" w:evenVBand="0" w:oddHBand="0" w:evenHBand="0" w:firstRowFirstColumn="0" w:firstRowLastColumn="0" w:lastRowFirstColumn="0" w:lastRowLastColumn="0"/>
                   <w:rPr>
-                    <w:rFonts w:hint="eastAsia"/>
                     <w:b w:val="0"/>
                     <w:bCs w:val="0"/>
                     <w:kern w:val="44"/>
@@ -3185,7 +3188,6 @@
                   <w:jc w:val="left"/>
                   <w:cnfStyle w:val="100000000000" w:firstRow="1" w:lastRow="0" w:firstColumn="0" w:lastColumn="0" w:oddVBand="0" w:evenVBand="0" w:oddHBand="0" w:evenHBand="0" w:firstRowFirstColumn="0" w:firstRowLastColumn="0" w:lastRowFirstColumn="0" w:lastRowLastColumn="0"/>
                   <w:rPr>
-                    <w:rFonts w:hint="eastAsia"/>
                     <w:b w:val="0"/>
                     <w:bCs w:val="0"/>
                     <w:kern w:val="44"/>
@@ -3221,7 +3223,6 @@
                   <w:widowControl/>
                   <w:jc w:val="left"/>
                   <w:rPr>
-                    <w:rFonts w:hint="eastAsia"/>
                     <w:b w:val="0"/>
                     <w:bCs w:val="0"/>
                     <w:kern w:val="44"/>
@@ -3280,7 +3281,6 @@
                   <w:jc w:val="left"/>
                   <w:cnfStyle w:val="000000100000" w:firstRow="0" w:lastRow="0" w:firstColumn="0" w:lastColumn="0" w:oddVBand="0" w:evenVBand="0" w:oddHBand="1" w:evenHBand="0" w:firstRowFirstColumn="0" w:firstRowLastColumn="0" w:lastRowFirstColumn="0" w:lastRowLastColumn="0"/>
                   <w:rPr>
-                    <w:rFonts w:hint="eastAsia"/>
                     <w:bCs/>
                     <w:kern w:val="44"/>
                     <w:sz w:val="30"/>
@@ -3371,13 +3371,7 @@
         <w:pStyle w:val="1"/>
       </w:pPr>
     </w:p>
-    <w:p>
-      <w:pPr>
-        <w:rPr>
-          <w:rFonts w:hint="eastAsia"/>
-        </w:rPr>
-      </w:pPr>
-    </w:p>
+    <w:p/>
     <w:p>
       <w:pPr>
         <w:pStyle w:val="1"/>
@@ -4140,8 +4134,6 @@
         </w:rPr>
         <w:t>：项目使用瀑布式开发模型进行开发。</w:t>
       </w:r>
-      <w:bookmarkStart w:id="21" w:name="_GoBack"/>
-      <w:bookmarkEnd w:id="21"/>
     </w:p>
     <w:p>
       <w:pPr>
@@ -4171,8 +4163,8 @@
         <w:pStyle w:val="2"/>
         <w:ind w:left="105" w:right="210"/>
       </w:pPr>
-      <w:bookmarkStart w:id="22" w:name="_Toc6518"/>
-      <w:bookmarkStart w:id="23" w:name="_Toc464244372"/>
+      <w:bookmarkStart w:id="21" w:name="_Toc6518"/>
+      <w:bookmarkStart w:id="22" w:name="_Toc464244372"/>
       <w:r>
         <w:rPr>
           <w:rFonts w:hint="eastAsia"/>
@@ -4185,8 +4177,8 @@
         </w:rPr>
         <w:t>假设和依赖</w:t>
       </w:r>
+      <w:bookmarkEnd w:id="21"/>
       <w:bookmarkEnd w:id="22"/>
-      <w:bookmarkEnd w:id="23"/>
     </w:p>
     <w:p>
       <w:r>
@@ -4246,8 +4238,8 @@
       <w:pPr>
         <w:pStyle w:val="1"/>
       </w:pPr>
-      <w:bookmarkStart w:id="24" w:name="_Toc21942"/>
-      <w:bookmarkStart w:id="25" w:name="_Toc464244373"/>
+      <w:bookmarkStart w:id="23" w:name="_Toc21942"/>
+      <w:bookmarkStart w:id="24" w:name="_Toc464244373"/>
       <w:r>
         <w:rPr>
           <w:rFonts w:hint="eastAsia"/>
@@ -4260,16 +4252,16 @@
         </w:rPr>
         <w:t>详细需求描述</w:t>
       </w:r>
+      <w:bookmarkEnd w:id="23"/>
       <w:bookmarkEnd w:id="24"/>
-      <w:bookmarkEnd w:id="25"/>
     </w:p>
     <w:p>
       <w:pPr>
         <w:pStyle w:val="2"/>
         <w:ind w:left="105" w:right="210"/>
       </w:pPr>
-      <w:bookmarkStart w:id="26" w:name="_Toc23315"/>
-      <w:bookmarkStart w:id="27" w:name="_Toc464244374"/>
+      <w:bookmarkStart w:id="25" w:name="_Toc23315"/>
+      <w:bookmarkStart w:id="26" w:name="_Toc464244374"/>
       <w:r>
         <w:rPr>
           <w:rFonts w:hint="eastAsia"/>
@@ -4282,16 +4274,16 @@
         </w:rPr>
         <w:t>对外接口需求</w:t>
       </w:r>
+      <w:bookmarkEnd w:id="25"/>
       <w:bookmarkEnd w:id="26"/>
-      <w:bookmarkEnd w:id="27"/>
     </w:p>
     <w:p>
       <w:pPr>
         <w:pStyle w:val="3"/>
         <w:ind w:left="210" w:right="210"/>
       </w:pPr>
-      <w:bookmarkStart w:id="28" w:name="_Toc14614"/>
-      <w:bookmarkStart w:id="29" w:name="_Toc464244375"/>
+      <w:bookmarkStart w:id="27" w:name="_Toc14614"/>
+      <w:bookmarkStart w:id="28" w:name="_Toc464244375"/>
       <w:r>
         <w:rPr>
           <w:rFonts w:hint="eastAsia"/>
@@ -4304,8 +4296,8 @@
         </w:rPr>
         <w:t>用户界面</w:t>
       </w:r>
+      <w:bookmarkEnd w:id="27"/>
       <w:bookmarkEnd w:id="28"/>
-      <w:bookmarkEnd w:id="29"/>
     </w:p>
     <w:p>
       <w:r>
@@ -4353,8 +4345,8 @@
         <w:pStyle w:val="3"/>
         <w:ind w:left="210" w:right="210"/>
       </w:pPr>
-      <w:bookmarkStart w:id="30" w:name="_Toc16234"/>
-      <w:bookmarkStart w:id="31" w:name="_Toc464244376"/>
+      <w:bookmarkStart w:id="29" w:name="_Toc16234"/>
+      <w:bookmarkStart w:id="30" w:name="_Toc464244376"/>
       <w:r>
         <w:rPr>
           <w:rFonts w:hint="eastAsia"/>
@@ -4367,8 +4359,8 @@
         </w:rPr>
         <w:t>通信接口</w:t>
       </w:r>
+      <w:bookmarkEnd w:id="29"/>
       <w:bookmarkEnd w:id="30"/>
-      <w:bookmarkEnd w:id="31"/>
     </w:p>
     <w:p>
       <w:r>
@@ -4392,8 +4384,8 @@
         <w:pStyle w:val="2"/>
         <w:ind w:left="105" w:right="210"/>
       </w:pPr>
-      <w:bookmarkStart w:id="32" w:name="_Toc19264"/>
-      <w:bookmarkStart w:id="33" w:name="_Toc464244377"/>
+      <w:bookmarkStart w:id="31" w:name="_Toc19264"/>
+      <w:bookmarkStart w:id="32" w:name="_Toc464244377"/>
       <w:r>
         <w:rPr>
           <w:rFonts w:hint="eastAsia"/>
@@ -4406,8 +4398,8 @@
         </w:rPr>
         <w:t>功能需求</w:t>
       </w:r>
+      <w:bookmarkEnd w:id="31"/>
       <w:bookmarkEnd w:id="32"/>
-      <w:bookmarkEnd w:id="33"/>
     </w:p>
     <w:p/>
     <w:p>
@@ -4415,8 +4407,8 @@
         <w:pStyle w:val="3"/>
         <w:ind w:left="210" w:right="210"/>
       </w:pPr>
-      <w:bookmarkStart w:id="34" w:name="_Toc16919"/>
-      <w:bookmarkStart w:id="35" w:name="_Toc464244378"/>
+      <w:bookmarkStart w:id="33" w:name="_Toc16919"/>
+      <w:bookmarkStart w:id="34" w:name="_Toc464244378"/>
       <w:r>
         <w:rPr>
           <w:rFonts w:hint="eastAsia"/>
@@ -4429,15 +4421,15 @@
         </w:rPr>
         <w:t>个人信息管理</w:t>
       </w:r>
+      <w:bookmarkEnd w:id="33"/>
       <w:bookmarkEnd w:id="34"/>
-      <w:bookmarkEnd w:id="35"/>
     </w:p>
     <w:p>
       <w:pPr>
         <w:pStyle w:val="4"/>
         <w:ind w:left="315"/>
       </w:pPr>
-      <w:bookmarkStart w:id="36" w:name="_Toc20419"/>
+      <w:bookmarkStart w:id="35" w:name="_Toc20419"/>
       <w:r>
         <w:rPr>
           <w:rFonts w:hint="eastAsia"/>
@@ -4447,7 +4439,7 @@
       <w:r>
         <w:t>特性描述</w:t>
       </w:r>
-      <w:bookmarkEnd w:id="36"/>
+      <w:bookmarkEnd w:id="35"/>
     </w:p>
     <w:p>
       <w:r>
@@ -4487,7 +4479,7 @@
         <w:pStyle w:val="4"/>
         <w:ind w:left="315"/>
       </w:pPr>
-      <w:bookmarkStart w:id="37" w:name="_Toc2043"/>
+      <w:bookmarkStart w:id="36" w:name="_Toc2043"/>
       <w:r>
         <w:rPr>
           <w:rFonts w:hint="eastAsia"/>
@@ -4503,7 +4495,7 @@
       <w:r>
         <w:t>响应序列</w:t>
       </w:r>
-      <w:bookmarkEnd w:id="37"/>
+      <w:bookmarkEnd w:id="36"/>
     </w:p>
     <w:p>
       <w:r>
@@ -4649,7 +4641,7 @@
         <w:pStyle w:val="4"/>
         <w:ind w:left="315"/>
       </w:pPr>
-      <w:bookmarkStart w:id="38" w:name="_Toc31888"/>
+      <w:bookmarkStart w:id="37" w:name="_Toc31888"/>
       <w:r>
         <w:rPr>
           <w:rFonts w:hint="eastAsia"/>
@@ -4659,7 +4651,7 @@
       <w:r>
         <w:t>相关功能需求</w:t>
       </w:r>
-      <w:bookmarkEnd w:id="38"/>
+      <w:bookmarkEnd w:id="37"/>
     </w:p>
     <w:tbl>
       <w:tblPr>
@@ -5055,29 +5047,29 @@
         <w:pStyle w:val="3"/>
         <w:ind w:left="210" w:right="210"/>
       </w:pPr>
-      <w:bookmarkStart w:id="39" w:name="_Toc2935"/>
-      <w:bookmarkStart w:id="40" w:name="_Toc464244379"/>
+      <w:bookmarkStart w:id="38" w:name="_Toc2935"/>
+      <w:bookmarkStart w:id="39" w:name="_Toc464244379"/>
       <w:r>
         <w:rPr>
           <w:rFonts w:hint="eastAsia"/>
         </w:rPr>
         <w:t>3.2.2</w:t>
       </w:r>
+      <w:bookmarkEnd w:id="38"/>
+      <w:r>
+        <w:rPr>
+          <w:rFonts w:hint="eastAsia"/>
+        </w:rPr>
+        <w:t>好友管理</w:t>
+      </w:r>
       <w:bookmarkEnd w:id="39"/>
-      <w:r>
-        <w:rPr>
-          <w:rFonts w:hint="eastAsia"/>
-        </w:rPr>
-        <w:t>好友管理</w:t>
-      </w:r>
-      <w:bookmarkEnd w:id="40"/>
     </w:p>
     <w:p>
       <w:pPr>
         <w:pStyle w:val="4"/>
         <w:ind w:left="315"/>
       </w:pPr>
-      <w:bookmarkStart w:id="41" w:name="_Toc7959"/>
+      <w:bookmarkStart w:id="40" w:name="_Toc7959"/>
       <w:r>
         <w:rPr>
           <w:rFonts w:hint="eastAsia"/>
@@ -5096,7 +5088,7 @@
         </w:rPr>
         <w:t>特性描述</w:t>
       </w:r>
-      <w:bookmarkEnd w:id="41"/>
+      <w:bookmarkEnd w:id="40"/>
     </w:p>
     <w:p>
       <w:r>
@@ -5160,7 +5152,7 @@
         <w:pStyle w:val="4"/>
         <w:ind w:left="315"/>
       </w:pPr>
-      <w:bookmarkStart w:id="42" w:name="_Toc10523"/>
+      <w:bookmarkStart w:id="41" w:name="_Toc10523"/>
       <w:r>
         <w:t>3.2.</w:t>
       </w:r>
@@ -5182,7 +5174,7 @@
       <w:r>
         <w:t>响应序列</w:t>
       </w:r>
-      <w:bookmarkEnd w:id="42"/>
+      <w:bookmarkEnd w:id="41"/>
     </w:p>
     <w:p>
       <w:r>
@@ -5315,7 +5307,7 @@
         <w:pStyle w:val="4"/>
         <w:ind w:left="315"/>
       </w:pPr>
-      <w:bookmarkStart w:id="43" w:name="_Toc14170"/>
+      <w:bookmarkStart w:id="42" w:name="_Toc14170"/>
       <w:r>
         <w:t>3</w:t>
       </w:r>
@@ -5328,7 +5320,7 @@
       <w:r>
         <w:t>相关功能需求</w:t>
       </w:r>
-      <w:bookmarkEnd w:id="43"/>
+      <w:bookmarkEnd w:id="42"/>
     </w:p>
     <w:tbl>
       <w:tblPr>
@@ -5737,8 +5729,8 @@
         <w:pStyle w:val="3"/>
         <w:ind w:left="210" w:right="210"/>
       </w:pPr>
-      <w:bookmarkStart w:id="44" w:name="_Toc22254"/>
-      <w:bookmarkStart w:id="45" w:name="_Toc464244380"/>
+      <w:bookmarkStart w:id="43" w:name="_Toc22254"/>
+      <w:bookmarkStart w:id="44" w:name="_Toc464244380"/>
       <w:r>
         <w:rPr>
           <w:rFonts w:hint="eastAsia"/>
@@ -5751,15 +5743,15 @@
       <w:r>
         <w:t>管理</w:t>
       </w:r>
+      <w:bookmarkEnd w:id="43"/>
       <w:bookmarkEnd w:id="44"/>
-      <w:bookmarkEnd w:id="45"/>
     </w:p>
     <w:p>
       <w:pPr>
         <w:pStyle w:val="4"/>
         <w:ind w:left="315"/>
       </w:pPr>
-      <w:bookmarkStart w:id="46" w:name="_Toc27564"/>
+      <w:bookmarkStart w:id="45" w:name="_Toc27564"/>
       <w:r>
         <w:rPr>
           <w:rFonts w:hint="eastAsia"/>
@@ -5775,7 +5767,7 @@
       <w:r>
         <w:t>特性描述</w:t>
       </w:r>
-      <w:bookmarkEnd w:id="46"/>
+      <w:bookmarkEnd w:id="45"/>
     </w:p>
     <w:p>
       <w:pPr>
@@ -5817,7 +5809,7 @@
         <w:pStyle w:val="4"/>
         <w:ind w:left="315"/>
       </w:pPr>
-      <w:bookmarkStart w:id="47" w:name="_Toc7089"/>
+      <w:bookmarkStart w:id="46" w:name="_Toc7089"/>
       <w:r>
         <w:rPr>
           <w:rFonts w:hint="eastAsia"/>
@@ -5839,7 +5831,7 @@
       <w:r>
         <w:t>响应序列</w:t>
       </w:r>
-      <w:bookmarkEnd w:id="47"/>
+      <w:bookmarkEnd w:id="46"/>
     </w:p>
     <w:p>
       <w:r>
@@ -5916,50 +5908,6 @@
           <w:rFonts w:hint="eastAsia"/>
         </w:rPr>
         <w:t>并提示发布成功</w:t>
-      </w:r>
-    </w:p>
-    <w:p>
-      <w:r>
-        <w:t>刺激：用户</w:t>
-      </w:r>
-      <w:r>
-        <w:rPr>
-          <w:rFonts w:hint="eastAsia"/>
-        </w:rPr>
-        <w:t>请求邀请其他用户</w:t>
-      </w:r>
-    </w:p>
-    <w:p>
-      <w:r>
-        <w:t>响应：系统</w:t>
-      </w:r>
-      <w:r>
-        <w:rPr>
-          <w:rFonts w:hint="eastAsia"/>
-        </w:rPr>
-        <w:t>显示用户邀请界面</w:t>
-      </w:r>
-    </w:p>
-    <w:p>
-      <w:r>
-        <w:t>刺激：用户</w:t>
-      </w:r>
-      <w:r>
-        <w:rPr>
-          <w:rFonts w:hint="eastAsia"/>
-        </w:rPr>
-        <w:t>输入邀请的用户信息并确认</w:t>
-      </w:r>
-    </w:p>
-    <w:p>
-      <w:r>
-        <w:t>响应：系统</w:t>
-      </w:r>
-      <w:r>
-        <w:rPr>
-          <w:rFonts w:hint="eastAsia"/>
-        </w:rPr>
-        <w:t>添加邀请信息并提示邀请成功</w:t>
       </w:r>
     </w:p>
     <w:p>
@@ -6233,7 +6181,7 @@
         <w:pStyle w:val="4"/>
         <w:ind w:left="315"/>
       </w:pPr>
-      <w:bookmarkStart w:id="48" w:name="_Toc9937"/>
+      <w:bookmarkStart w:id="47" w:name="_Toc9937"/>
       <w:r>
         <w:rPr>
           <w:rFonts w:hint="eastAsia"/>
@@ -6246,7 +6194,7 @@
         </w:rPr>
         <w:t>相关功能需求</w:t>
       </w:r>
-      <w:bookmarkEnd w:id="48"/>
+      <w:bookmarkEnd w:id="47"/>
     </w:p>
     <w:tbl>
       <w:tblPr>
@@ -6464,7 +6412,6 @@
           <w:p>
             <w:proofErr w:type="spellStart"/>
             <w:r>
-              <w:lastRenderedPageBreak/>
               <w:t>Competition</w:t>
             </w:r>
             <w:r>
@@ -6640,6 +6587,7 @@
           <w:p>
             <w:proofErr w:type="spellStart"/>
             <w:r>
+              <w:lastRenderedPageBreak/>
               <w:t>CompetitionManage</w:t>
             </w:r>
             <w:proofErr w:type="spellEnd"/>
@@ -6648,22 +6596,7 @@
             </w:r>
             <w:proofErr w:type="spellStart"/>
             <w:r>
-              <w:t>MyCompetition</w:t>
-            </w:r>
-            <w:r>
-              <w:rPr>
-                <w:rFonts w:hint="eastAsia"/>
-              </w:rPr>
-              <w:t>.</w:t>
-            </w:r>
-            <w:r>
-              <w:t>I</w:t>
-            </w:r>
-            <w:r>
-              <w:rPr>
-                <w:rFonts w:hint="eastAsia"/>
-              </w:rPr>
-              <w:t>nvite</w:t>
+              <w:t>MyCompetition.Modify</w:t>
             </w:r>
             <w:proofErr w:type="spellEnd"/>
           </w:p>
@@ -6680,8 +6613,19 @@
               <w:rPr>
                 <w:rFonts w:hint="eastAsia"/>
               </w:rPr>
-              <w:t>用户可以邀请好友参加自己的竞赛，系统显示好友列表，供用户选择</w:t>
-            </w:r>
+              <w:t>用户请求编辑竞赛信息，系统显示该竞赛信息列表，供用户修改，参见</w:t>
+            </w:r>
+            <w:proofErr w:type="spellStart"/>
+            <w:r>
+              <w:rPr>
+                <w:rFonts w:hint="eastAsia"/>
+              </w:rPr>
+              <w:t>Competition</w:t>
+            </w:r>
+            <w:r>
+              <w:t>Manage.Info</w:t>
+            </w:r>
+            <w:proofErr w:type="spellEnd"/>
           </w:p>
         </w:tc>
       </w:tr>
@@ -6698,15 +6642,28 @@
           <w:p>
             <w:proofErr w:type="spellStart"/>
             <w:r>
-              <w:t>CompetitionManage</w:t>
-            </w:r>
-            <w:proofErr w:type="spellEnd"/>
-            <w:r>
-              <w:t xml:space="preserve">. </w:t>
-            </w:r>
-            <w:proofErr w:type="spellStart"/>
-            <w:r>
-              <w:t>MyCompetition.Modify</w:t>
+              <w:t>Competition</w:t>
+            </w:r>
+            <w:r>
+              <w:t>Manage.My</w:t>
+            </w:r>
+            <w:r>
+              <w:t>Competition</w:t>
+            </w:r>
+            <w:r>
+              <w:t>.</w:t>
+            </w:r>
+            <w:r>
+              <w:rPr>
+                <w:rFonts w:hint="eastAsia"/>
+              </w:rPr>
+              <w:t>D</w:t>
+            </w:r>
+            <w:r>
+              <w:rPr>
+                <w:rFonts w:hint="eastAsia"/>
+              </w:rPr>
+              <w:t>elete</w:t>
             </w:r>
             <w:proofErr w:type="spellEnd"/>
           </w:p>
@@ -6723,25 +6680,20 @@
               <w:rPr>
                 <w:rFonts w:hint="eastAsia"/>
               </w:rPr>
-              <w:t>用户请求编辑竞赛信息，系统显示该竞赛信息列表，供用户修改，参见</w:t>
-            </w:r>
-            <w:proofErr w:type="spellStart"/>
-            <w:r>
-              <w:rPr>
-                <w:rFonts w:hint="eastAsia"/>
-              </w:rPr>
-              <w:t>Competition</w:t>
-            </w:r>
-            <w:r>
-              <w:t>Manage.Info</w:t>
-            </w:r>
-            <w:proofErr w:type="spellEnd"/>
+              <w:t>系统允许用户删除自己发起的</w:t>
+            </w:r>
+            <w:r>
+              <w:rPr>
+                <w:rFonts w:hint="eastAsia"/>
+              </w:rPr>
+              <w:t>竞赛</w:t>
+            </w:r>
           </w:p>
         </w:tc>
       </w:tr>
       <w:tr>
         <w:trPr>
-          <w:trHeight w:val="778"/>
+          <w:trHeight w:val="346"/>
         </w:trPr>
         <w:tc>
           <w:tcPr>
@@ -6751,31 +6703,20 @@
           <w:p>
             <w:proofErr w:type="spellStart"/>
             <w:r>
+              <w:rPr>
+                <w:rFonts w:hint="eastAsia"/>
+              </w:rPr>
               <w:t>Competition</w:t>
             </w:r>
             <w:r>
-              <w:t>Manage.My</w:t>
-            </w:r>
-            <w:r>
-              <w:t>Competition</w:t>
-            </w:r>
-            <w:r>
-              <w:t>.</w:t>
-            </w:r>
-            <w:r>
-              <w:rPr>
-                <w:rFonts w:hint="eastAsia"/>
-              </w:rPr>
-              <w:t>D</w:t>
-            </w:r>
-            <w:r>
-              <w:rPr>
-                <w:rFonts w:hint="eastAsia"/>
-              </w:rPr>
-              <w:t>elete</w:t>
+              <w:rPr>
+                <w:rFonts w:hint="eastAsia"/>
+              </w:rPr>
+              <w:t>Manage.Join</w:t>
             </w:r>
             <w:proofErr w:type="spellEnd"/>
           </w:p>
+          <w:p/>
         </w:tc>
         <w:tc>
           <w:tcPr>
@@ -6789,7 +6730,13 @@
               <w:rPr>
                 <w:rFonts w:hint="eastAsia"/>
               </w:rPr>
-              <w:t>系统允许用户删除自己发起的</w:t>
+              <w:t>系统允许用户参加</w:t>
+            </w:r>
+            <w:r>
+              <w:rPr>
+                <w:rFonts w:hint="eastAsia"/>
+              </w:rPr>
+              <w:t>其他用户发起的</w:t>
             </w:r>
             <w:r>
               <w:rPr>
@@ -6822,9 +6769,96 @@
               <w:rPr>
                 <w:rFonts w:hint="eastAsia"/>
               </w:rPr>
+              <w:t>Manage.Join.</w:t>
+            </w:r>
+            <w:r>
+              <w:t>ShowList</w:t>
+            </w:r>
+            <w:proofErr w:type="spellEnd"/>
+          </w:p>
+        </w:tc>
+        <w:tc>
+          <w:tcPr>
+            <w:tcW w:w="4148" w:type="dxa"/>
+          </w:tcPr>
+          <w:p>
+            <w:pPr>
+              <w:cnfStyle w:val="000000100000" w:firstRow="0" w:lastRow="0" w:firstColumn="0" w:lastColumn="0" w:oddVBand="0" w:evenVBand="0" w:oddHBand="1" w:evenHBand="0" w:firstRowFirstColumn="0" w:firstRowLastColumn="0" w:lastRowFirstColumn="0" w:lastRowLastColumn="0"/>
+            </w:pPr>
+            <w:r>
+              <w:rPr>
+                <w:rFonts w:hint="eastAsia"/>
+              </w:rPr>
+              <w:t>用户请求查看</w:t>
+            </w:r>
+            <w:r>
+              <w:rPr>
+                <w:rFonts w:hint="eastAsia"/>
+              </w:rPr>
+              <w:t>竞赛</w:t>
+            </w:r>
+            <w:r>
+              <w:rPr>
+                <w:rFonts w:hint="eastAsia"/>
+              </w:rPr>
+              <w:t>列表，系统显示所有用户的</w:t>
+            </w:r>
+            <w:r>
+              <w:rPr>
+                <w:rFonts w:hint="eastAsia"/>
+              </w:rPr>
+              <w:t>竞赛</w:t>
+            </w:r>
+            <w:r>
+              <w:rPr>
+                <w:rFonts w:hint="eastAsia"/>
+              </w:rPr>
+              <w:t>列表</w:t>
+            </w:r>
+            <w:r>
+              <w:rPr>
+                <w:rFonts w:hint="eastAsia"/>
+              </w:rPr>
+              <w:t>，主要信息包括距离比赛开始、结束时间倒计时，奖金、保证金数额以及分配方式，竞赛描述。</w:t>
+            </w:r>
+          </w:p>
+        </w:tc>
+      </w:tr>
+      <w:tr>
+        <w:trPr>
+          <w:trHeight w:val="300"/>
+        </w:trPr>
+        <w:tc>
+          <w:tcPr>
+            <w:cnfStyle w:val="000010000000" w:firstRow="0" w:lastRow="0" w:firstColumn="0" w:lastColumn="0" w:oddVBand="1" w:evenVBand="0" w:oddHBand="0" w:evenHBand="0" w:firstRowFirstColumn="0" w:firstRowLastColumn="0" w:lastRowFirstColumn="0" w:lastRowLastColumn="0"/>
+            <w:tcW w:w="4148" w:type="dxa"/>
+          </w:tcPr>
+          <w:p>
+            <w:proofErr w:type="spellStart"/>
+            <w:proofErr w:type="gramStart"/>
+            <w:r>
+              <w:t>Competition</w:t>
+            </w:r>
+            <w:r>
               <w:t>Manage.Join</w:t>
             </w:r>
+            <w:r>
+              <w:rPr>
+                <w:rFonts w:hint="eastAsia"/>
+              </w:rPr>
+              <w:t>.</w:t>
+            </w:r>
+            <w:r>
+              <w:t>Show</w:t>
+            </w:r>
+            <w:r>
+              <w:rPr>
+                <w:rFonts w:hint="eastAsia"/>
+              </w:rPr>
+              <w:t>Info</w:t>
+            </w:r>
             <w:proofErr w:type="spellEnd"/>
+            <w:proofErr w:type="gramEnd"/>
           </w:p>
           <w:p/>
         </w:tc>
@@ -6834,32 +6868,39 @@
           </w:tcPr>
           <w:p>
             <w:pPr>
-              <w:cnfStyle w:val="000000100000" w:firstRow="0" w:lastRow="0" w:firstColumn="0" w:lastColumn="0" w:oddVBand="0" w:evenVBand="0" w:oddHBand="1" w:evenHBand="0" w:firstRowFirstColumn="0" w:firstRowLastColumn="0" w:lastRowFirstColumn="0" w:lastRowLastColumn="0"/>
+              <w:cnfStyle w:val="000000000000" w:firstRow="0" w:lastRow="0" w:firstColumn="0" w:lastColumn="0" w:oddVBand="0" w:evenVBand="0" w:oddHBand="0" w:evenHBand="0" w:firstRowFirstColumn="0" w:firstRowLastColumn="0" w:lastRowFirstColumn="0" w:lastRowLastColumn="0"/>
             </w:pPr>
             <w:r>
               <w:rPr>
                 <w:rFonts w:hint="eastAsia"/>
               </w:rPr>
-              <w:t>系统允许用户参加</w:t>
-            </w:r>
-            <w:r>
-              <w:rPr>
-                <w:rFonts w:hint="eastAsia"/>
-              </w:rPr>
-              <w:t>其他用户发起的</w:t>
+              <w:t>系统显示</w:t>
             </w:r>
             <w:r>
               <w:rPr>
                 <w:rFonts w:hint="eastAsia"/>
               </w:rPr>
               <w:t>竞赛</w:t>
+            </w:r>
+            <w:r>
+              <w:rPr>
+                <w:rFonts w:hint="eastAsia"/>
+              </w:rPr>
+              <w:t>的</w:t>
+            </w:r>
+            <w:r>
+              <w:rPr>
+                <w:rFonts w:hint="eastAsia"/>
+              </w:rPr>
+              <w:t>详细信息，包括距离比赛开始、结束时间倒计时，奖金、保证金数额以及分配方式，竞赛描述，以及参与的用户列表，当前名次。</w:t>
             </w:r>
           </w:p>
         </w:tc>
       </w:tr>
       <w:tr>
         <w:trPr>
-          <w:trHeight w:val="346"/>
+          <w:cnfStyle w:val="000000100000" w:firstRow="0" w:lastRow="0" w:firstColumn="0" w:lastColumn="0" w:oddVBand="0" w:evenVBand="0" w:oddHBand="1" w:evenHBand="0" w:firstRowFirstColumn="0" w:firstRowLastColumn="0" w:lastRowFirstColumn="0" w:lastRowLastColumn="0"/>
+          <w:trHeight w:val="279"/>
         </w:trPr>
         <w:tc>
           <w:tcPr>
@@ -6869,19 +6910,62 @@
           <w:p>
             <w:proofErr w:type="spellStart"/>
             <w:r>
-              <w:rPr>
-                <w:rFonts w:hint="eastAsia"/>
-              </w:rPr>
               <w:t>Competition</w:t>
             </w:r>
             <w:r>
-              <w:rPr>
-                <w:rFonts w:hint="eastAsia"/>
-              </w:rPr>
-              <w:t>Manage.Join.</w:t>
-            </w:r>
-            <w:r>
-              <w:t>ShowList</w:t>
+              <w:t>Manage.</w:t>
+            </w:r>
+            <w:r>
+              <w:t>Quit</w:t>
+            </w:r>
+            <w:proofErr w:type="spellEnd"/>
+          </w:p>
+        </w:tc>
+        <w:tc>
+          <w:tcPr>
+            <w:tcW w:w="4148" w:type="dxa"/>
+          </w:tcPr>
+          <w:p>
+            <w:pPr>
+              <w:cnfStyle w:val="000000100000" w:firstRow="0" w:lastRow="0" w:firstColumn="0" w:lastColumn="0" w:oddVBand="0" w:evenVBand="0" w:oddHBand="1" w:evenHBand="0" w:firstRowFirstColumn="0" w:firstRowLastColumn="0" w:lastRowFirstColumn="0" w:lastRowLastColumn="0"/>
+            </w:pPr>
+            <w:r>
+              <w:rPr>
+                <w:rFonts w:hint="eastAsia"/>
+              </w:rPr>
+              <w:t>系统允许用户退出</w:t>
+            </w:r>
+            <w:r>
+              <w:rPr>
+                <w:rFonts w:hint="eastAsia"/>
+              </w:rPr>
+              <w:t>竞赛</w:t>
+            </w:r>
+          </w:p>
+        </w:tc>
+      </w:tr>
+      <w:tr>
+        <w:trPr>
+          <w:trHeight w:val="299"/>
+        </w:trPr>
+        <w:tc>
+          <w:tcPr>
+            <w:cnfStyle w:val="000010000000" w:firstRow="0" w:lastRow="0" w:firstColumn="0" w:lastColumn="0" w:oddVBand="1" w:evenVBand="0" w:oddHBand="0" w:evenHBand="0" w:firstRowFirstColumn="0" w:firstRowLastColumn="0" w:lastRowFirstColumn="0" w:lastRowLastColumn="0"/>
+            <w:tcW w:w="4148" w:type="dxa"/>
+          </w:tcPr>
+          <w:p>
+            <w:proofErr w:type="spellStart"/>
+            <w:r>
+              <w:t>Competition</w:t>
+            </w:r>
+            <w:r>
+              <w:t>Manage.</w:t>
+            </w:r>
+            <w:r>
+              <w:t>Quit</w:t>
+            </w:r>
+            <w:r>
+              <w:t>.Warning</w:t>
             </w:r>
             <w:proofErr w:type="spellEnd"/>
           </w:p>
@@ -6898,7 +6982,7 @@
               <w:rPr>
                 <w:rFonts w:hint="eastAsia"/>
               </w:rPr>
-              <w:t>用户请求查看</w:t>
+              <w:t>系统对用户提示，退出</w:t>
             </w:r>
             <w:r>
               <w:rPr>
@@ -6910,244 +6994,7 @@
               <w:rPr>
                 <w:rFonts w:hint="eastAsia"/>
               </w:rPr>
-              <w:t>列表，系统显示所有用户的</w:t>
-            </w:r>
-            <w:r>
-              <w:rPr>
-                <w:rFonts w:hint="eastAsia"/>
-              </w:rPr>
-              <w:t>竞赛</w:t>
-            </w:r>
-            <w:r>
-              <w:rPr>
-                <w:rFonts w:hint="eastAsia"/>
-              </w:rPr>
-              <w:t>列表</w:t>
-            </w:r>
-            <w:r>
-              <w:rPr>
-                <w:rFonts w:hint="eastAsia"/>
-              </w:rPr>
-              <w:t>，主要信息包括距离比赛开始、结束时间倒计时，奖金、保证金数额以及分配方式，竞赛描述。</w:t>
-            </w:r>
-          </w:p>
-        </w:tc>
-      </w:tr>
-      <w:tr>
-        <w:trPr>
-          <w:cnfStyle w:val="000000100000" w:firstRow="0" w:lastRow="0" w:firstColumn="0" w:lastColumn="0" w:oddVBand="0" w:evenVBand="0" w:oddHBand="1" w:evenHBand="0" w:firstRowFirstColumn="0" w:firstRowLastColumn="0" w:lastRowFirstColumn="0" w:lastRowLastColumn="0"/>
-          <w:trHeight w:val="300"/>
-        </w:trPr>
-        <w:tc>
-          <w:tcPr>
-            <w:cnfStyle w:val="000010000000" w:firstRow="0" w:lastRow="0" w:firstColumn="0" w:lastColumn="0" w:oddVBand="1" w:evenVBand="0" w:oddHBand="0" w:evenHBand="0" w:firstRowFirstColumn="0" w:firstRowLastColumn="0" w:lastRowFirstColumn="0" w:lastRowLastColumn="0"/>
-            <w:tcW w:w="4148" w:type="dxa"/>
-          </w:tcPr>
-          <w:p>
-            <w:proofErr w:type="spellStart"/>
-            <w:proofErr w:type="gramStart"/>
-            <w:r>
-              <w:t>Competition</w:t>
-            </w:r>
-            <w:r>
-              <w:t>Manage.Join</w:t>
-            </w:r>
-            <w:r>
-              <w:rPr>
-                <w:rFonts w:hint="eastAsia"/>
-              </w:rPr>
-              <w:t>.</w:t>
-            </w:r>
-            <w:r>
-              <w:t>Show</w:t>
-            </w:r>
-            <w:r>
-              <w:rPr>
-                <w:rFonts w:hint="eastAsia"/>
-              </w:rPr>
-              <w:t>Info</w:t>
-            </w:r>
-            <w:proofErr w:type="spellEnd"/>
-            <w:proofErr w:type="gramEnd"/>
-          </w:p>
-          <w:p/>
-        </w:tc>
-        <w:tc>
-          <w:tcPr>
-            <w:tcW w:w="4148" w:type="dxa"/>
-          </w:tcPr>
-          <w:p>
-            <w:pPr>
-              <w:cnfStyle w:val="000000100000" w:firstRow="0" w:lastRow="0" w:firstColumn="0" w:lastColumn="0" w:oddVBand="0" w:evenVBand="0" w:oddHBand="1" w:evenHBand="0" w:firstRowFirstColumn="0" w:firstRowLastColumn="0" w:lastRowFirstColumn="0" w:lastRowLastColumn="0"/>
-            </w:pPr>
-            <w:r>
-              <w:rPr>
-                <w:rFonts w:hint="eastAsia"/>
-              </w:rPr>
-              <w:t>系统显示</w:t>
-            </w:r>
-            <w:r>
-              <w:rPr>
-                <w:rFonts w:hint="eastAsia"/>
-              </w:rPr>
-              <w:t>竞赛</w:t>
-            </w:r>
-            <w:r>
-              <w:rPr>
-                <w:rFonts w:hint="eastAsia"/>
-              </w:rPr>
-              <w:t>的</w:t>
-            </w:r>
-            <w:r>
-              <w:rPr>
-                <w:rFonts w:hint="eastAsia"/>
-              </w:rPr>
-              <w:t>详细信息，包括距离比赛开始、结束时间倒计时，奖金、保证金数额以及分配方式，竞赛描述，以及参与的用户列表，当前名次。</w:t>
-            </w:r>
-          </w:p>
-        </w:tc>
-      </w:tr>
-      <w:tr>
-        <w:trPr>
-          <w:trHeight w:val="279"/>
-        </w:trPr>
-        <w:tc>
-          <w:tcPr>
-            <w:cnfStyle w:val="000010000000" w:firstRow="0" w:lastRow="0" w:firstColumn="0" w:lastColumn="0" w:oddVBand="1" w:evenVBand="0" w:oddHBand="0" w:evenHBand="0" w:firstRowFirstColumn="0" w:firstRowLastColumn="0" w:lastRowFirstColumn="0" w:lastRowLastColumn="0"/>
-            <w:tcW w:w="4148" w:type="dxa"/>
-          </w:tcPr>
-          <w:p>
-            <w:proofErr w:type="spellStart"/>
-            <w:r>
-              <w:t>Competition</w:t>
-            </w:r>
-            <w:r>
-              <w:t>Manage.</w:t>
-            </w:r>
-            <w:r>
-              <w:t>Quit</w:t>
-            </w:r>
-            <w:proofErr w:type="spellEnd"/>
-          </w:p>
-        </w:tc>
-        <w:tc>
-          <w:tcPr>
-            <w:tcW w:w="4148" w:type="dxa"/>
-          </w:tcPr>
-          <w:p>
-            <w:pPr>
-              <w:cnfStyle w:val="000000000000" w:firstRow="0" w:lastRow="0" w:firstColumn="0" w:lastColumn="0" w:oddVBand="0" w:evenVBand="0" w:oddHBand="0" w:evenHBand="0" w:firstRowFirstColumn="0" w:firstRowLastColumn="0" w:lastRowFirstColumn="0" w:lastRowLastColumn="0"/>
-            </w:pPr>
-            <w:r>
-              <w:rPr>
-                <w:rFonts w:hint="eastAsia"/>
-              </w:rPr>
-              <w:t>系统允许用户退出</w:t>
-            </w:r>
-            <w:r>
-              <w:rPr>
-                <w:rFonts w:hint="eastAsia"/>
-              </w:rPr>
-              <w:t>竞赛</w:t>
-            </w:r>
-          </w:p>
-        </w:tc>
-      </w:tr>
-      <w:tr>
-        <w:trPr>
-          <w:cnfStyle w:val="000000100000" w:firstRow="0" w:lastRow="0" w:firstColumn="0" w:lastColumn="0" w:oddVBand="0" w:evenVBand="0" w:oddHBand="1" w:evenHBand="0" w:firstRowFirstColumn="0" w:firstRowLastColumn="0" w:lastRowFirstColumn="0" w:lastRowLastColumn="0"/>
-          <w:trHeight w:val="299"/>
-        </w:trPr>
-        <w:tc>
-          <w:tcPr>
-            <w:cnfStyle w:val="000010000000" w:firstRow="0" w:lastRow="0" w:firstColumn="0" w:lastColumn="0" w:oddVBand="1" w:evenVBand="0" w:oddHBand="0" w:evenHBand="0" w:firstRowFirstColumn="0" w:firstRowLastColumn="0" w:lastRowFirstColumn="0" w:lastRowLastColumn="0"/>
-            <w:tcW w:w="4148" w:type="dxa"/>
-          </w:tcPr>
-          <w:p>
-            <w:proofErr w:type="spellStart"/>
-            <w:r>
-              <w:t>Competition</w:t>
-            </w:r>
-            <w:r>
-              <w:t>Manage.</w:t>
-            </w:r>
-            <w:r>
-              <w:t>Quit</w:t>
-            </w:r>
-            <w:r>
-              <w:t>.Warning</w:t>
-            </w:r>
-            <w:proofErr w:type="spellEnd"/>
-          </w:p>
-        </w:tc>
-        <w:tc>
-          <w:tcPr>
-            <w:tcW w:w="4148" w:type="dxa"/>
-          </w:tcPr>
-          <w:p>
-            <w:pPr>
-              <w:cnfStyle w:val="000000100000" w:firstRow="0" w:lastRow="0" w:firstColumn="0" w:lastColumn="0" w:oddVBand="0" w:evenVBand="0" w:oddHBand="1" w:evenHBand="0" w:firstRowFirstColumn="0" w:firstRowLastColumn="0" w:lastRowFirstColumn="0" w:lastRowLastColumn="0"/>
-            </w:pPr>
-            <w:r>
-              <w:rPr>
-                <w:rFonts w:hint="eastAsia"/>
-              </w:rPr>
-              <w:t>系统对用户提示，退出</w:t>
-            </w:r>
-            <w:r>
-              <w:rPr>
-                <w:rFonts w:hint="eastAsia"/>
-              </w:rPr>
-              <w:t>竞赛</w:t>
-            </w:r>
-            <w:r>
-              <w:rPr>
-                <w:rFonts w:hint="eastAsia"/>
-              </w:rPr>
               <w:t>将只能返回部分保证金</w:t>
-            </w:r>
-          </w:p>
-        </w:tc>
-      </w:tr>
-      <w:tr>
-        <w:trPr>
-          <w:trHeight w:val="371"/>
-        </w:trPr>
-        <w:tc>
-          <w:tcPr>
-            <w:cnfStyle w:val="000010000000" w:firstRow="0" w:lastRow="0" w:firstColumn="0" w:lastColumn="0" w:oddVBand="1" w:evenVBand="0" w:oddHBand="0" w:evenHBand="0" w:firstRowFirstColumn="0" w:firstRowLastColumn="0" w:lastRowFirstColumn="0" w:lastRowLastColumn="0"/>
-            <w:tcW w:w="4148" w:type="dxa"/>
-          </w:tcPr>
-          <w:p>
-            <w:proofErr w:type="spellStart"/>
-            <w:r>
-              <w:t>Competition</w:t>
-            </w:r>
-            <w:r>
-              <w:t>Manage.</w:t>
-            </w:r>
-            <w:r>
-              <w:t>Quit</w:t>
-            </w:r>
-            <w:r>
-              <w:t>.Confirm</w:t>
-            </w:r>
-            <w:proofErr w:type="spellEnd"/>
-          </w:p>
-        </w:tc>
-        <w:tc>
-          <w:tcPr>
-            <w:tcW w:w="4148" w:type="dxa"/>
-          </w:tcPr>
-          <w:p>
-            <w:pPr>
-              <w:cnfStyle w:val="000000000000" w:firstRow="0" w:lastRow="0" w:firstColumn="0" w:lastColumn="0" w:oddVBand="0" w:evenVBand="0" w:oddHBand="0" w:evenHBand="0" w:firstRowFirstColumn="0" w:firstRowLastColumn="0" w:lastRowFirstColumn="0" w:lastRowLastColumn="0"/>
-            </w:pPr>
-            <w:r>
-              <w:rPr>
-                <w:rFonts w:hint="eastAsia"/>
-              </w:rPr>
-              <w:t>当用户确认退出时，系统返回用户部分保证金，更新数据</w:t>
             </w:r>
           </w:p>
         </w:tc>
@@ -7174,7 +7021,7 @@
               <w:t>Quit</w:t>
             </w:r>
             <w:r>
-              <w:t>.Cancel</w:t>
+              <w:t>.Confirm</w:t>
             </w:r>
             <w:proofErr w:type="spellEnd"/>
           </w:p>
@@ -7191,14 +7038,14 @@
               <w:rPr>
                 <w:rFonts w:hint="eastAsia"/>
               </w:rPr>
-              <w:t>当用户取消退出时，系统取消退出</w:t>
+              <w:t>当用户确认退出时，系统返回用户部分保证金，更新数据</w:t>
             </w:r>
           </w:p>
         </w:tc>
       </w:tr>
       <w:tr>
         <w:trPr>
-          <w:trHeight w:val="257"/>
+          <w:trHeight w:val="371"/>
         </w:trPr>
         <w:tc>
           <w:tcPr>
@@ -7208,9 +7055,6 @@
           <w:p>
             <w:proofErr w:type="spellStart"/>
             <w:r>
-              <w:rPr>
-                <w:rFonts w:hint="eastAsia"/>
-              </w:rPr>
               <w:t>Competition</w:t>
             </w:r>
             <w:r>
@@ -7220,7 +7064,7 @@
               <w:t>Quit</w:t>
             </w:r>
             <w:r>
-              <w:t>.Update</w:t>
+              <w:t>.Cancel</w:t>
             </w:r>
             <w:proofErr w:type="spellEnd"/>
           </w:p>
@@ -7237,7 +7081,7 @@
               <w:rPr>
                 <w:rFonts w:hint="eastAsia"/>
               </w:rPr>
-              <w:t>退出后，系统更新数据</w:t>
+              <w:t>当用户取消退出时，系统取消退出</w:t>
             </w:r>
           </w:p>
         </w:tc>
@@ -7245,7 +7089,7 @@
       <w:tr>
         <w:trPr>
           <w:cnfStyle w:val="000000100000" w:firstRow="0" w:lastRow="0" w:firstColumn="0" w:lastColumn="0" w:oddVBand="0" w:evenVBand="0" w:oddHBand="1" w:evenHBand="0" w:firstRowFirstColumn="0" w:firstRowLastColumn="0" w:lastRowFirstColumn="0" w:lastRowLastColumn="0"/>
-          <w:trHeight w:val="303"/>
+          <w:trHeight w:val="257"/>
         </w:trPr>
         <w:tc>
           <w:tcPr>
@@ -7261,10 +7105,13 @@
               <w:t>Competition</w:t>
             </w:r>
             <w:r>
-              <w:rPr>
-                <w:rFonts w:hint="eastAsia"/>
-              </w:rPr>
-              <w:t>Manage.Info</w:t>
+              <w:t>Manage.</w:t>
+            </w:r>
+            <w:r>
+              <w:t>Quit</w:t>
+            </w:r>
+            <w:r>
+              <w:t>.Update</w:t>
             </w:r>
             <w:proofErr w:type="spellEnd"/>
           </w:p>
@@ -7281,26 +7128,14 @@
               <w:rPr>
                 <w:rFonts w:hint="eastAsia"/>
               </w:rPr>
-              <w:t>系统允许用户的对</w:t>
-            </w:r>
-            <w:r>
-              <w:rPr>
-                <w:rFonts w:hint="eastAsia"/>
-              </w:rPr>
-              <w:t>竞赛</w:t>
-            </w:r>
-            <w:r>
-              <w:rPr>
-                <w:rFonts w:hint="eastAsia"/>
-              </w:rPr>
-              <w:t>信息进行创建和修改</w:t>
+              <w:t>退出后，系统更新数据</w:t>
             </w:r>
           </w:p>
         </w:tc>
       </w:tr>
       <w:tr>
         <w:trPr>
-          <w:trHeight w:val="81"/>
+          <w:trHeight w:val="303"/>
         </w:trPr>
         <w:tc>
           <w:tcPr>
@@ -7310,19 +7145,16 @@
           <w:p>
             <w:proofErr w:type="spellStart"/>
             <w:r>
+              <w:rPr>
+                <w:rFonts w:hint="eastAsia"/>
+              </w:rPr>
               <w:t>Competition</w:t>
             </w:r>
             <w:r>
-              <w:t>Manage.Info.</w:t>
-            </w:r>
-            <w:r>
-              <w:t>M</w:t>
-            </w:r>
-            <w:r>
-              <w:rPr>
-                <w:rFonts w:hint="eastAsia"/>
-              </w:rPr>
-              <w:t>elee</w:t>
+              <w:rPr>
+                <w:rFonts w:hint="eastAsia"/>
+              </w:rPr>
+              <w:t>Manage.Info</w:t>
             </w:r>
             <w:proofErr w:type="spellEnd"/>
           </w:p>
@@ -7339,46 +7171,19 @@
               <w:rPr>
                 <w:rFonts w:hint="eastAsia"/>
               </w:rPr>
-              <w:t>当用户选择混战</w:t>
-            </w:r>
-            <w:r>
-              <w:rPr>
-                <w:rFonts w:hint="eastAsia"/>
-              </w:rPr>
-              <w:t>PK</w:t>
-            </w:r>
-            <w:r>
-              <w:rPr>
-                <w:rFonts w:hint="eastAsia"/>
-              </w:rPr>
-              <w:t>时</w:t>
-            </w:r>
-            <w:r>
-              <w:rPr>
-                <w:rFonts w:hint="eastAsia"/>
-              </w:rPr>
-              <w:t>,</w:t>
-            </w:r>
-            <w:r>
-              <w:t>系统显示</w:t>
-            </w:r>
-            <w:r>
-              <w:rPr>
-                <w:rFonts w:hint="eastAsia"/>
-              </w:rPr>
-              <w:t>混战</w:t>
-            </w:r>
-            <w:r>
-              <w:rPr>
-                <w:rFonts w:hint="eastAsia"/>
-              </w:rPr>
-              <w:t>PK</w:t>
-            </w:r>
-            <w:r>
-              <w:rPr>
-                <w:rFonts w:hint="eastAsia"/>
-              </w:rPr>
-              <w:t>的信息（运动类型（跟踪器、手机、码表），比赛介绍、时间、保证金、参与方式（任何人、发战书））</w:t>
+              <w:t>系统允许用户的对</w:t>
+            </w:r>
+            <w:r>
+              <w:rPr>
+                <w:rFonts w:hint="eastAsia"/>
+              </w:rPr>
+              <w:t>竞赛</w:t>
+            </w:r>
+            <w:r>
+              <w:rPr>
+                <w:rFonts w:hint="eastAsia"/>
+              </w:rPr>
+              <w:t>信息进行创建和修改</w:t>
             </w:r>
           </w:p>
         </w:tc>
@@ -7386,7 +7191,7 @@
       <w:tr>
         <w:trPr>
           <w:cnfStyle w:val="000000100000" w:firstRow="0" w:lastRow="0" w:firstColumn="0" w:lastColumn="0" w:oddVBand="0" w:evenVBand="0" w:oddHBand="1" w:evenHBand="0" w:firstRowFirstColumn="0" w:firstRowLastColumn="0" w:lastRowFirstColumn="0" w:lastRowLastColumn="0"/>
-          <w:trHeight w:val="311"/>
+          <w:trHeight w:val="81"/>
         </w:trPr>
         <w:tc>
           <w:tcPr>
@@ -7399,7 +7204,16 @@
               <w:t>Competition</w:t>
             </w:r>
             <w:r>
-              <w:t>Manage.Info.TeamPK</w:t>
+              <w:t>Manage.Info.</w:t>
+            </w:r>
+            <w:r>
+              <w:t>M</w:t>
+            </w:r>
+            <w:r>
+              <w:rPr>
+                <w:rFonts w:hint="eastAsia"/>
+              </w:rPr>
+              <w:t>elee</w:t>
             </w:r>
             <w:proofErr w:type="spellEnd"/>
           </w:p>
@@ -7416,9 +7230,12 @@
               <w:rPr>
                 <w:rFonts w:hint="eastAsia"/>
               </w:rPr>
-              <w:t>当用户选择团队</w:t>
-            </w:r>
-            <w:r>
+              <w:t>当用户选择混战</w:t>
+            </w:r>
+            <w:r>
+              <w:rPr>
+                <w:rFonts w:hint="eastAsia"/>
+              </w:rPr>
               <w:t>PK</w:t>
             </w:r>
             <w:r>
@@ -7428,7 +7245,19 @@
               <w:t>时</w:t>
             </w:r>
             <w:r>
-              <w:t>，系统显示团队</w:t>
+              <w:rPr>
+                <w:rFonts w:hint="eastAsia"/>
+              </w:rPr>
+              <w:t>,</w:t>
+            </w:r>
+            <w:r>
+              <w:t>系统显示</w:t>
+            </w:r>
+            <w:r>
+              <w:rPr>
+                <w:rFonts w:hint="eastAsia"/>
+              </w:rPr>
+              <w:t>混战</w:t>
             </w:r>
             <w:r>
               <w:rPr>
@@ -7440,32 +7269,14 @@
               <w:rPr>
                 <w:rFonts w:hint="eastAsia"/>
               </w:rPr>
-              <w:t>的信息</w:t>
-            </w:r>
-            <w:r>
-              <w:rPr>
-                <w:rFonts w:hint="eastAsia"/>
-              </w:rPr>
-              <w:t>(</w:t>
-            </w:r>
-            <w:r>
-              <w:rPr>
-                <w:rFonts w:hint="eastAsia"/>
-              </w:rPr>
-              <w:t>比赛介绍、赛制、时间、保证金</w:t>
-            </w:r>
-            <w:r>
-              <w:rPr>
-                <w:rFonts w:hint="eastAsia"/>
-              </w:rPr>
-              <w:t>)</w:t>
+              <w:t>的信息（运动类型（跟踪器、手机、码表），比赛介绍、时间、保证金、参与方式（任何人、发战书））</w:t>
             </w:r>
           </w:p>
         </w:tc>
       </w:tr>
       <w:tr>
         <w:trPr>
-          <w:trHeight w:val="147"/>
+          <w:trHeight w:val="311"/>
         </w:trPr>
         <w:tc>
           <w:tcPr>
@@ -7475,16 +7286,10 @@
           <w:p>
             <w:proofErr w:type="spellStart"/>
             <w:r>
-              <w:rPr>
-                <w:rFonts w:hint="eastAsia"/>
-              </w:rPr>
               <w:t>Competition</w:t>
             </w:r>
             <w:r>
-              <w:rPr>
-                <w:rFonts w:hint="eastAsia"/>
-              </w:rPr>
-              <w:t>Manage.Info.ChooseFriend</w:t>
+              <w:t>Manage.Info.TeamPK</w:t>
             </w:r>
             <w:proofErr w:type="spellEnd"/>
           </w:p>
@@ -7501,19 +7306,49 @@
               <w:rPr>
                 <w:rFonts w:hint="eastAsia"/>
               </w:rPr>
-              <w:t>当用户邀请好友参加</w:t>
-            </w:r>
-            <w:r>
-              <w:rPr>
-                <w:rFonts w:hint="eastAsia"/>
-              </w:rPr>
-              <w:t>竞赛</w:t>
-            </w:r>
-            <w:r>
-              <w:rPr>
-                <w:rFonts w:hint="eastAsia"/>
-              </w:rPr>
-              <w:t>时，系统显示好友列表以供用户选择</w:t>
+              <w:t>当用户选择团队</w:t>
+            </w:r>
+            <w:r>
+              <w:t>PK</w:t>
+            </w:r>
+            <w:r>
+              <w:rPr>
+                <w:rFonts w:hint="eastAsia"/>
+              </w:rPr>
+              <w:t>时</w:t>
+            </w:r>
+            <w:r>
+              <w:t>，系统显示团队</w:t>
+            </w:r>
+            <w:r>
+              <w:rPr>
+                <w:rFonts w:hint="eastAsia"/>
+              </w:rPr>
+              <w:t>PK</w:t>
+            </w:r>
+            <w:r>
+              <w:rPr>
+                <w:rFonts w:hint="eastAsia"/>
+              </w:rPr>
+              <w:t>的信息</w:t>
+            </w:r>
+            <w:r>
+              <w:rPr>
+                <w:rFonts w:hint="eastAsia"/>
+              </w:rPr>
+              <w:t>(</w:t>
+            </w:r>
+            <w:r>
+              <w:rPr>
+                <w:rFonts w:hint="eastAsia"/>
+              </w:rPr>
+              <w:t>比赛介绍、赛制、时间、保证金</w:t>
+            </w:r>
+            <w:r>
+              <w:rPr>
+                <w:rFonts w:hint="eastAsia"/>
+              </w:rPr>
+              <w:t>)</w:t>
             </w:r>
           </w:p>
         </w:tc>
@@ -7531,10 +7366,16 @@
           <w:p>
             <w:proofErr w:type="spellStart"/>
             <w:r>
+              <w:rPr>
+                <w:rFonts w:hint="eastAsia"/>
+              </w:rPr>
               <w:t>Competition</w:t>
             </w:r>
             <w:r>
-              <w:t>Manage.Info.Cancel</w:t>
+              <w:rPr>
+                <w:rFonts w:hint="eastAsia"/>
+              </w:rPr>
+              <w:t>Manage.Info.ChooseFriend</w:t>
             </w:r>
             <w:proofErr w:type="spellEnd"/>
           </w:p>
@@ -7551,7 +7392,19 @@
               <w:rPr>
                 <w:rFonts w:hint="eastAsia"/>
               </w:rPr>
-              <w:t>当用户取消对信息的填写或者修改时，系统显示初始信息</w:t>
+              <w:t>当用户邀请好友参加</w:t>
+            </w:r>
+            <w:r>
+              <w:rPr>
+                <w:rFonts w:hint="eastAsia"/>
+              </w:rPr>
+              <w:t>竞赛</w:t>
+            </w:r>
+            <w:r>
+              <w:rPr>
+                <w:rFonts w:hint="eastAsia"/>
+              </w:rPr>
+              <w:t>时，系统显示好友列表以供用户选择</w:t>
             </w:r>
           </w:p>
         </w:tc>
@@ -7568,13 +7421,10 @@
           <w:p>
             <w:proofErr w:type="spellStart"/>
             <w:r>
-              <w:rPr>
-                <w:rFonts w:hint="eastAsia"/>
-              </w:rPr>
               <w:t>Competition</w:t>
             </w:r>
             <w:r>
-              <w:t>Manage.Info.Invalid</w:t>
+              <w:t>Manage.Info.Cancel</w:t>
             </w:r>
             <w:proofErr w:type="spellEnd"/>
           </w:p>
@@ -7591,14 +7441,7 @@
               <w:rPr>
                 <w:rFonts w:hint="eastAsia"/>
               </w:rPr>
-              <w:t>当用户的输入非法信息时，系统提示输入错</w:t>
-            </w:r>
-            <w:r>
-              <w:rPr>
-                <w:rFonts w:hint="eastAsia"/>
-              </w:rPr>
-              <w:lastRenderedPageBreak/>
-              <w:t>误</w:t>
+              <w:t>当用户取消对信息的填写或者修改时，系统显示初始信息</w:t>
             </w:r>
           </w:p>
         </w:tc>
@@ -7619,11 +7462,10 @@
               <w:rPr>
                 <w:rFonts w:hint="eastAsia"/>
               </w:rPr>
-              <w:lastRenderedPageBreak/>
               <w:t>Competition</w:t>
             </w:r>
             <w:r>
-              <w:t>Manage.Info.Confirm</w:t>
+              <w:t>Manage.Info.Invalid</w:t>
             </w:r>
             <w:proofErr w:type="spellEnd"/>
           </w:p>
@@ -7637,6 +7479,46 @@
               <w:cnfStyle w:val="000000100000" w:firstRow="0" w:lastRow="0" w:firstColumn="0" w:lastColumn="0" w:oddVBand="0" w:evenVBand="0" w:oddHBand="1" w:evenHBand="0" w:firstRowFirstColumn="0" w:firstRowLastColumn="0" w:lastRowFirstColumn="0" w:lastRowLastColumn="0"/>
             </w:pPr>
             <w:r>
+              <w:rPr>
+                <w:rFonts w:hint="eastAsia"/>
+              </w:rPr>
+              <w:t>当用户的输入非法信息时，系统提示输入错误</w:t>
+            </w:r>
+          </w:p>
+        </w:tc>
+      </w:tr>
+      <w:tr>
+        <w:trPr>
+          <w:trHeight w:val="147"/>
+        </w:trPr>
+        <w:tc>
+          <w:tcPr>
+            <w:cnfStyle w:val="000010000000" w:firstRow="0" w:lastRow="0" w:firstColumn="0" w:lastColumn="0" w:oddVBand="1" w:evenVBand="0" w:oddHBand="0" w:evenHBand="0" w:firstRowFirstColumn="0" w:firstRowLastColumn="0" w:lastRowFirstColumn="0" w:lastRowLastColumn="0"/>
+            <w:tcW w:w="4148" w:type="dxa"/>
+          </w:tcPr>
+          <w:p>
+            <w:proofErr w:type="spellStart"/>
+            <w:r>
+              <w:rPr>
+                <w:rFonts w:hint="eastAsia"/>
+              </w:rPr>
+              <w:t>Competition</w:t>
+            </w:r>
+            <w:r>
+              <w:t>Manage.Info.Confirm</w:t>
+            </w:r>
+            <w:proofErr w:type="spellEnd"/>
+          </w:p>
+        </w:tc>
+        <w:tc>
+          <w:tcPr>
+            <w:tcW w:w="4148" w:type="dxa"/>
+          </w:tcPr>
+          <w:p>
+            <w:pPr>
+              <w:cnfStyle w:val="000000000000" w:firstRow="0" w:lastRow="0" w:firstColumn="0" w:lastColumn="0" w:oddVBand="0" w:evenVBand="0" w:oddHBand="0" w:evenHBand="0" w:firstRowFirstColumn="0" w:firstRowLastColumn="0" w:lastRowFirstColumn="0" w:lastRowLastColumn="0"/>
+            </w:pPr>
+            <w:r>
               <w:t>当用户确认信息填写完成时，系统更新数据</w:t>
             </w:r>
           </w:p>
@@ -7649,8 +7531,8 @@
         <w:pStyle w:val="3"/>
         <w:ind w:left="210" w:right="210"/>
       </w:pPr>
-      <w:bookmarkStart w:id="49" w:name="_Toc9755"/>
-      <w:bookmarkStart w:id="50" w:name="_Toc464244381"/>
+      <w:bookmarkStart w:id="48" w:name="_Toc9755"/>
+      <w:bookmarkStart w:id="49" w:name="_Toc464244381"/>
       <w:r>
         <w:rPr>
           <w:rFonts w:hint="eastAsia"/>
@@ -7669,15 +7551,15 @@
         </w:rPr>
         <w:t>管理</w:t>
       </w:r>
+      <w:bookmarkEnd w:id="48"/>
       <w:bookmarkEnd w:id="49"/>
-      <w:bookmarkEnd w:id="50"/>
     </w:p>
     <w:p>
       <w:pPr>
         <w:pStyle w:val="4"/>
         <w:ind w:left="315"/>
       </w:pPr>
-      <w:bookmarkStart w:id="51" w:name="_Toc28404"/>
+      <w:bookmarkStart w:id="50" w:name="_Toc28404"/>
       <w:r>
         <w:t>3.2.</w:t>
       </w:r>
@@ -7696,7 +7578,7 @@
         </w:rPr>
         <w:t>特性描述</w:t>
       </w:r>
-      <w:bookmarkEnd w:id="51"/>
+      <w:bookmarkEnd w:id="50"/>
     </w:p>
     <w:p>
       <w:pPr>
@@ -7762,11 +7644,12 @@
         <w:pStyle w:val="4"/>
         <w:ind w:left="315"/>
       </w:pPr>
-      <w:bookmarkStart w:id="52" w:name="_Toc21230"/>
-      <w:r>
-        <w:rPr>
-          <w:rFonts w:hint="eastAsia"/>
-        </w:rPr>
+      <w:bookmarkStart w:id="51" w:name="_Toc21230"/>
+      <w:r>
+        <w:rPr>
+          <w:rFonts w:hint="eastAsia"/>
+        </w:rPr>
+        <w:lastRenderedPageBreak/>
         <w:t>3.2.4</w:t>
       </w:r>
       <w:r>
@@ -7793,7 +7676,7 @@
         </w:rPr>
         <w:t>响应序列</w:t>
       </w:r>
-      <w:bookmarkEnd w:id="52"/>
+      <w:bookmarkEnd w:id="51"/>
     </w:p>
     <w:p>
       <w:r>
@@ -7843,7 +7726,7 @@
         <w:rPr>
           <w:rFonts w:hint="eastAsia"/>
         </w:rPr>
-        <w:t>编辑动态并确认发布，可选上传照片或视频</w:t>
+        <w:t>编辑动态并确认发布，可选上传照片</w:t>
       </w:r>
     </w:p>
     <w:p>
@@ -7861,62 +7744,6 @@
           <w:rFonts w:hint="eastAsia"/>
         </w:rPr>
         <w:t>动态并提示发布成功</w:t>
-      </w:r>
-    </w:p>
-    <w:p>
-      <w:r>
-        <w:t>刺激：用户请求</w:t>
-      </w:r>
-      <w:r>
-        <w:rPr>
-          <w:rFonts w:hint="eastAsia"/>
-        </w:rPr>
-        <w:t>评论</w:t>
-      </w:r>
-      <w:r>
-        <w:rPr>
-          <w:rFonts w:hint="eastAsia"/>
-        </w:rPr>
-        <w:t>动态</w:t>
-      </w:r>
-    </w:p>
-    <w:p>
-      <w:r>
-        <w:t>响应：系统</w:t>
-      </w:r>
-      <w:r>
-        <w:rPr>
-          <w:rFonts w:hint="eastAsia"/>
-        </w:rPr>
-        <w:t>进入评论</w:t>
-      </w:r>
-      <w:r>
-        <w:rPr>
-          <w:rFonts w:hint="eastAsia"/>
-        </w:rPr>
-        <w:t>动态流程</w:t>
-      </w:r>
-    </w:p>
-    <w:p>
-      <w:r>
-        <w:t>刺激：用户</w:t>
-      </w:r>
-      <w:r>
-        <w:rPr>
-          <w:rFonts w:hint="eastAsia"/>
-        </w:rPr>
-        <w:t>编辑评论并确认发表，可选上传照片或视频</w:t>
-      </w:r>
-    </w:p>
-    <w:p>
-      <w:r>
-        <w:t>响应：系统</w:t>
-      </w:r>
-      <w:r>
-        <w:rPr>
-          <w:rFonts w:hint="eastAsia"/>
-        </w:rPr>
-        <w:t>发表用户评论并提示评论成功</w:t>
       </w:r>
     </w:p>
     <w:p>
@@ -8035,7 +7862,7 @@
         <w:pStyle w:val="4"/>
         <w:ind w:left="315"/>
       </w:pPr>
-      <w:bookmarkStart w:id="53" w:name="_Toc864"/>
+      <w:bookmarkStart w:id="52" w:name="_Toc864"/>
       <w:r>
         <w:rPr>
           <w:rFonts w:hint="eastAsia"/>
@@ -8045,7 +7872,7 @@
       <w:r>
         <w:t>相关功能需求</w:t>
       </w:r>
-      <w:bookmarkEnd w:id="53"/>
+      <w:bookmarkEnd w:id="52"/>
     </w:p>
     <w:tbl>
       <w:tblPr>
@@ -8132,7 +7959,10 @@
               <w:rPr>
                 <w:rFonts w:hint="eastAsia"/>
               </w:rPr>
-              <w:t>Comment</w:t>
+              <w:t>Vo</w:t>
+            </w:r>
+            <w:r>
+              <w:t>te</w:t>
             </w:r>
             <w:proofErr w:type="spellEnd"/>
             <w:r>
@@ -8152,7 +7982,21 @@
               <w:rPr>
                 <w:rFonts w:hint="eastAsia"/>
               </w:rPr>
-              <w:t>系统允许用户评论运动动态</w:t>
+              <w:t>系统允许用户</w:t>
+            </w:r>
+            <w:proofErr w:type="gramStart"/>
+            <w:r>
+              <w:rPr>
+                <w:rFonts w:hint="eastAsia"/>
+              </w:rPr>
+              <w:t>点赞运动</w:t>
+            </w:r>
+            <w:proofErr w:type="gramEnd"/>
+            <w:r>
+              <w:rPr>
+                <w:rFonts w:hint="eastAsia"/>
+              </w:rPr>
+              <w:t>动态</w:t>
             </w:r>
           </w:p>
         </w:tc>
@@ -8160,7 +8004,7 @@
       <w:tr>
         <w:trPr>
           <w:cnfStyle w:val="000000100000" w:firstRow="0" w:lastRow="0" w:firstColumn="0" w:lastColumn="0" w:oddVBand="0" w:evenVBand="0" w:oddHBand="1" w:evenHBand="0" w:firstRowFirstColumn="0" w:firstRowLastColumn="0" w:lastRowFirstColumn="0" w:lastRowLastColumn="0"/>
-          <w:trHeight w:val="311"/>
+          <w:trHeight w:val="301"/>
         </w:trPr>
         <w:tc>
           <w:tcPr>
@@ -8182,10 +8026,7 @@
               <w:rPr>
                 <w:rFonts w:hint="eastAsia"/>
               </w:rPr>
-              <w:t>Vo</w:t>
-            </w:r>
-            <w:r>
-              <w:t>te</w:t>
+              <w:t>Invalid</w:t>
             </w:r>
             <w:proofErr w:type="spellEnd"/>
             <w:r>
@@ -8205,28 +8046,14 @@
               <w:rPr>
                 <w:rFonts w:hint="eastAsia"/>
               </w:rPr>
-              <w:t>系统允许用户</w:t>
-            </w:r>
-            <w:proofErr w:type="gramStart"/>
-            <w:r>
-              <w:rPr>
-                <w:rFonts w:hint="eastAsia"/>
-              </w:rPr>
-              <w:t>点赞运动</w:t>
-            </w:r>
-            <w:proofErr w:type="gramEnd"/>
-            <w:r>
-              <w:rPr>
-                <w:rFonts w:hint="eastAsia"/>
-              </w:rPr>
-              <w:t>动态</w:t>
+              <w:t>当用户输入非法信息时，系统提示输入错误</w:t>
             </w:r>
           </w:p>
         </w:tc>
       </w:tr>
       <w:tr>
         <w:trPr>
-          <w:trHeight w:val="301"/>
+          <w:trHeight w:val="288"/>
         </w:trPr>
         <w:tc>
           <w:tcPr>
@@ -8248,7 +8075,7 @@
               <w:rPr>
                 <w:rFonts w:hint="eastAsia"/>
               </w:rPr>
-              <w:t>Invalid</w:t>
+              <w:t>Cancel</w:t>
             </w:r>
             <w:proofErr w:type="spellEnd"/>
             <w:r>
@@ -8268,56 +8095,6 @@
               <w:rPr>
                 <w:rFonts w:hint="eastAsia"/>
               </w:rPr>
-              <w:t>当用户输入非法信息时，系统提示输入错误</w:t>
-            </w:r>
-          </w:p>
-        </w:tc>
-      </w:tr>
-      <w:tr>
-        <w:trPr>
-          <w:cnfStyle w:val="000000100000" w:firstRow="0" w:lastRow="0" w:firstColumn="0" w:lastColumn="0" w:oddVBand="0" w:evenVBand="0" w:oddHBand="1" w:evenHBand="0" w:firstRowFirstColumn="0" w:firstRowLastColumn="0" w:lastRowFirstColumn="0" w:lastRowLastColumn="0"/>
-          <w:trHeight w:val="288"/>
-        </w:trPr>
-        <w:tc>
-          <w:tcPr>
-            <w:cnfStyle w:val="000010000000" w:firstRow="0" w:lastRow="0" w:firstColumn="0" w:lastColumn="0" w:oddVBand="1" w:evenVBand="0" w:oddHBand="0" w:evenHBand="0" w:firstRowFirstColumn="0" w:firstRowLastColumn="0" w:lastRowFirstColumn="0" w:lastRowLastColumn="0"/>
-            <w:tcW w:w="4148" w:type="dxa"/>
-          </w:tcPr>
-          <w:p>
-            <w:proofErr w:type="spellStart"/>
-            <w:r>
-              <w:rPr>
-                <w:rFonts w:hint="eastAsia"/>
-              </w:rPr>
-              <w:t>Dy</w:t>
-            </w:r>
-            <w:r>
-              <w:t>namic.</w:t>
-            </w:r>
-            <w:r>
-              <w:rPr>
-                <w:rFonts w:hint="eastAsia"/>
-              </w:rPr>
-              <w:t>Cancel</w:t>
-            </w:r>
-            <w:proofErr w:type="spellEnd"/>
-            <w:r>
-              <w:t xml:space="preserve"> </w:t>
-            </w:r>
-          </w:p>
-        </w:tc>
-        <w:tc>
-          <w:tcPr>
-            <w:tcW w:w="4148" w:type="dxa"/>
-          </w:tcPr>
-          <w:p>
-            <w:pPr>
-              <w:cnfStyle w:val="000000100000" w:firstRow="0" w:lastRow="0" w:firstColumn="0" w:lastColumn="0" w:oddVBand="0" w:evenVBand="0" w:oddHBand="1" w:evenHBand="0" w:firstRowFirstColumn="0" w:firstRowLastColumn="0" w:lastRowFirstColumn="0" w:lastRowLastColumn="0"/>
-            </w:pPr>
-            <w:r>
-              <w:rPr>
-                <w:rFonts w:hint="eastAsia"/>
-              </w:rPr>
               <w:t>系统允许用户取消发布运动动态</w:t>
             </w:r>
           </w:p>
@@ -8330,28 +8107,28 @@
         <w:pStyle w:val="3"/>
         <w:ind w:left="210" w:right="210"/>
       </w:pPr>
-      <w:bookmarkStart w:id="54" w:name="_Toc19673"/>
-      <w:bookmarkStart w:id="55" w:name="_Toc464244382"/>
+      <w:bookmarkStart w:id="53" w:name="_Toc19673"/>
+      <w:bookmarkStart w:id="54" w:name="_Toc464244382"/>
       <w:r>
         <w:rPr>
           <w:rFonts w:hint="eastAsia"/>
         </w:rPr>
         <w:t>3.2.</w:t>
       </w:r>
+      <w:bookmarkEnd w:id="53"/>
+      <w:r>
+        <w:rPr>
+          <w:rFonts w:hint="eastAsia"/>
+        </w:rPr>
+        <w:t>5</w:t>
+      </w:r>
+      <w:r>
+        <w:rPr>
+          <w:rFonts w:hint="eastAsia"/>
+        </w:rPr>
+        <w:t>运动记录查看</w:t>
+      </w:r>
       <w:bookmarkEnd w:id="54"/>
-      <w:r>
-        <w:rPr>
-          <w:rFonts w:hint="eastAsia"/>
-        </w:rPr>
-        <w:t>5</w:t>
-      </w:r>
-      <w:r>
-        <w:rPr>
-          <w:rFonts w:hint="eastAsia"/>
-        </w:rPr>
-        <w:t>运动记录查看</w:t>
-      </w:r>
-      <w:bookmarkEnd w:id="55"/>
     </w:p>
     <w:p/>
     <w:p>
@@ -8359,7 +8136,7 @@
         <w:pStyle w:val="4"/>
         <w:ind w:left="315"/>
       </w:pPr>
-      <w:bookmarkStart w:id="56" w:name="_Toc10981"/>
+      <w:bookmarkStart w:id="55" w:name="_Toc10981"/>
       <w:r>
         <w:rPr>
           <w:rFonts w:hint="eastAsia"/>
@@ -8375,7 +8152,7 @@
       <w:r>
         <w:t>特性描述</w:t>
       </w:r>
-      <w:bookmarkEnd w:id="56"/>
+      <w:bookmarkEnd w:id="55"/>
     </w:p>
     <w:p>
       <w:pPr>
@@ -8416,7 +8193,7 @@
         <w:pStyle w:val="4"/>
         <w:ind w:left="315"/>
       </w:pPr>
-      <w:bookmarkStart w:id="57" w:name="_Toc30741"/>
+      <w:bookmarkStart w:id="56" w:name="_Toc30741"/>
       <w:r>
         <w:rPr>
           <w:rFonts w:hint="eastAsia"/>
@@ -8438,7 +8215,7 @@
       <w:r>
         <w:t>响应序列</w:t>
       </w:r>
-      <w:bookmarkEnd w:id="57"/>
+      <w:bookmarkEnd w:id="56"/>
     </w:p>
     <w:p>
       <w:r>
@@ -8477,7 +8254,7 @@
         <w:pStyle w:val="4"/>
         <w:ind w:left="315"/>
       </w:pPr>
-      <w:bookmarkStart w:id="58" w:name="_Toc19578"/>
+      <w:bookmarkStart w:id="57" w:name="_Toc19578"/>
       <w:r>
         <w:rPr>
           <w:rFonts w:hint="eastAsia"/>
@@ -8493,7 +8270,7 @@
       <w:r>
         <w:t>相关功能需求</w:t>
       </w:r>
-      <w:bookmarkEnd w:id="58"/>
+      <w:bookmarkEnd w:id="57"/>
     </w:p>
     <w:tbl>
       <w:tblPr>
@@ -8604,7 +8381,7 @@
         <w:pStyle w:val="3"/>
         <w:ind w:left="210" w:right="210"/>
       </w:pPr>
-      <w:bookmarkStart w:id="59" w:name="_Toc464244383"/>
+      <w:bookmarkStart w:id="58" w:name="_Toc464244383"/>
       <w:r>
         <w:rPr>
           <w:rFonts w:hint="eastAsia"/>
@@ -8623,7 +8400,7 @@
         </w:rPr>
         <w:t>数据分析</w:t>
       </w:r>
-      <w:bookmarkEnd w:id="59"/>
+      <w:bookmarkEnd w:id="58"/>
     </w:p>
     <w:p>
       <w:pPr>
@@ -8878,7 +8655,7 @@
         <w:pStyle w:val="3"/>
         <w:ind w:left="210" w:right="210"/>
       </w:pPr>
-      <w:bookmarkStart w:id="60" w:name="_Toc464244384"/>
+      <w:bookmarkStart w:id="59" w:name="_Toc464244384"/>
       <w:r>
         <w:rPr>
           <w:rFonts w:hint="eastAsia"/>
@@ -8891,7 +8668,7 @@
         </w:rPr>
         <w:t>消息查看</w:t>
       </w:r>
-      <w:bookmarkEnd w:id="60"/>
+      <w:bookmarkEnd w:id="59"/>
     </w:p>
     <w:p>
       <w:pPr>
@@ -8913,7 +8690,6 @@
         <w:ind w:firstLineChars="100" w:firstLine="210"/>
       </w:pPr>
       <w:r>
-        <w:lastRenderedPageBreak/>
         <w:t>FE-07:</w:t>
       </w:r>
       <w:r>
@@ -9182,9 +8958,6 @@
           <w:p>
             <w:pPr>
               <w:cnfStyle w:val="000000000000" w:firstRow="0" w:lastRow="0" w:firstColumn="0" w:lastColumn="0" w:oddVBand="0" w:evenVBand="0" w:oddHBand="0" w:evenHBand="0" w:firstRowFirstColumn="0" w:firstRowLastColumn="0" w:lastRowFirstColumn="0" w:lastRowLastColumn="0"/>
-              <w:rPr>
-                <w:rFonts w:hint="eastAsia"/>
-              </w:rPr>
             </w:pPr>
             <w:r>
               <w:rPr>
@@ -9320,73 +9093,6 @@
           </w:p>
         </w:tc>
       </w:tr>
-      <w:tr>
-        <w:trPr>
-          <w:cnfStyle w:val="000000100000" w:firstRow="0" w:lastRow="0" w:firstColumn="0" w:lastColumn="0" w:oddVBand="0" w:evenVBand="0" w:oddHBand="1" w:evenHBand="0" w:firstRowFirstColumn="0" w:firstRowLastColumn="0" w:lastRowFirstColumn="0" w:lastRowLastColumn="0"/>
-          <w:trHeight w:val="244"/>
-        </w:trPr>
-        <w:tc>
-          <w:tcPr>
-            <w:cnfStyle w:val="000010000000" w:firstRow="0" w:lastRow="0" w:firstColumn="0" w:lastColumn="0" w:oddVBand="1" w:evenVBand="0" w:oddHBand="0" w:evenHBand="0" w:firstRowFirstColumn="0" w:firstRowLastColumn="0" w:lastRowFirstColumn="0" w:lastRowLastColumn="0"/>
-            <w:tcW w:w="4148" w:type="dxa"/>
-          </w:tcPr>
-          <w:p>
-            <w:proofErr w:type="spellStart"/>
-            <w:r>
-              <w:rPr>
-                <w:rFonts w:hint="eastAsia"/>
-              </w:rPr>
-              <w:t>Me</w:t>
-            </w:r>
-            <w:r>
-              <w:t>ssage.</w:t>
-            </w:r>
-            <w:r>
-              <w:t>Detail</w:t>
-            </w:r>
-            <w:r>
-              <w:t>Info.Dynamics.C</w:t>
-            </w:r>
-            <w:r>
-              <w:rPr>
-                <w:rFonts w:hint="eastAsia"/>
-              </w:rPr>
-              <w:t>omment</w:t>
-            </w:r>
-            <w:proofErr w:type="spellEnd"/>
-          </w:p>
-        </w:tc>
-        <w:tc>
-          <w:tcPr>
-            <w:tcW w:w="4148" w:type="dxa"/>
-          </w:tcPr>
-          <w:p>
-            <w:pPr>
-              <w:cnfStyle w:val="000000100000" w:firstRow="0" w:lastRow="0" w:firstColumn="0" w:lastColumn="0" w:oddVBand="0" w:evenVBand="0" w:oddHBand="1" w:evenHBand="0" w:firstRowFirstColumn="0" w:firstRowLastColumn="0" w:lastRowFirstColumn="0" w:lastRowLastColumn="0"/>
-            </w:pPr>
-            <w:r>
-              <w:rPr>
-                <w:rFonts w:hint="eastAsia"/>
-              </w:rPr>
-              <w:t>系统允许用户查看自己被好友评论的</w:t>
-            </w:r>
-            <w:proofErr w:type="gramStart"/>
-            <w:r>
-              <w:rPr>
-                <w:rFonts w:hint="eastAsia"/>
-              </w:rPr>
-              <w:t>的</w:t>
-            </w:r>
-            <w:proofErr w:type="gramEnd"/>
-            <w:r>
-              <w:rPr>
-                <w:rFonts w:hint="eastAsia"/>
-              </w:rPr>
-              <w:t>动态</w:t>
-            </w:r>
-          </w:p>
-        </w:tc>
-      </w:tr>
     </w:tbl>
     <w:p/>
     <w:p/>
@@ -9395,7 +9101,7 @@
         <w:pStyle w:val="3"/>
         <w:ind w:left="210" w:right="210"/>
       </w:pPr>
-      <w:bookmarkStart w:id="61" w:name="_Toc464244385"/>
+      <w:bookmarkStart w:id="60" w:name="_Toc464244385"/>
       <w:r>
         <w:rPr>
           <w:rFonts w:hint="eastAsia"/>
@@ -9408,7 +9114,7 @@
         </w:rPr>
         <w:t>用户举报</w:t>
       </w:r>
-      <w:bookmarkEnd w:id="61"/>
+      <w:bookmarkEnd w:id="60"/>
     </w:p>
     <w:p>
       <w:pPr>
@@ -9575,9 +9281,6 @@
           <w:p>
             <w:pPr>
               <w:cnfStyle w:val="000000100000" w:firstRow="0" w:lastRow="0" w:firstColumn="0" w:lastColumn="0" w:oddVBand="0" w:evenVBand="0" w:oddHBand="1" w:evenHBand="0" w:firstRowFirstColumn="0" w:firstRowLastColumn="0" w:lastRowFirstColumn="0" w:lastRowLastColumn="0"/>
-              <w:rPr>
-                <w:rFonts w:hint="eastAsia"/>
-              </w:rPr>
             </w:pPr>
           </w:p>
         </w:tc>
@@ -9617,9 +9320,6 @@
           <w:p>
             <w:pPr>
               <w:cnfStyle w:val="000000000000" w:firstRow="0" w:lastRow="0" w:firstColumn="0" w:lastColumn="0" w:oddVBand="0" w:evenVBand="0" w:oddHBand="0" w:evenHBand="0" w:firstRowFirstColumn="0" w:firstRowLastColumn="0" w:lastRowFirstColumn="0" w:lastRowLastColumn="0"/>
-              <w:rPr>
-                <w:rFonts w:hint="eastAsia"/>
-              </w:rPr>
             </w:pPr>
           </w:p>
         </w:tc>
@@ -9637,7 +9337,6 @@
           <w:p>
             <w:proofErr w:type="spellStart"/>
             <w:r>
-              <w:lastRenderedPageBreak/>
               <w:t>Accuse.Confirm</w:t>
             </w:r>
             <w:proofErr w:type="spellEnd"/>
@@ -9701,7 +9400,7 @@
         <w:pStyle w:val="3"/>
         <w:ind w:left="210" w:right="210"/>
       </w:pPr>
-      <w:bookmarkStart w:id="62" w:name="_Toc464244386"/>
+      <w:bookmarkStart w:id="61" w:name="_Toc464244386"/>
       <w:r>
         <w:rPr>
           <w:rFonts w:hint="eastAsia"/>
@@ -9714,7 +9413,7 @@
         </w:rPr>
         <w:t>用户举报处理</w:t>
       </w:r>
-      <w:bookmarkEnd w:id="62"/>
+      <w:bookmarkEnd w:id="61"/>
     </w:p>
     <w:p>
       <w:pPr>
@@ -9840,13 +9539,7 @@
         <w:rPr>
           <w:rFonts w:hint="eastAsia"/>
         </w:rPr>
-        <w:t>管理员请求查看</w:t>
-      </w:r>
-      <w:r>
-        <w:rPr>
-          <w:rFonts w:hint="eastAsia"/>
-        </w:rPr>
-        <w:t>举报历史列表</w:t>
+        <w:t>管理员请求查看举报历史列表</w:t>
       </w:r>
     </w:p>
     <w:p>
@@ -9873,11 +9566,6 @@
       </w:r>
     </w:p>
     <w:p>
-      <w:pPr>
-        <w:rPr>
-          <w:rFonts w:hint="eastAsia"/>
-        </w:rPr>
-      </w:pPr>
       <w:r>
         <w:rPr>
           <w:rFonts w:hint="eastAsia"/>
@@ -9900,11 +9588,6 @@
       </w:r>
     </w:p>
     <w:p>
-      <w:pPr>
-        <w:rPr>
-          <w:rFonts w:hint="eastAsia"/>
-        </w:rPr>
-      </w:pPr>
       <w:r>
         <w:rPr>
           <w:rFonts w:hint="eastAsia"/>
@@ -9945,11 +9628,6 @@
       </w:r>
     </w:p>
     <w:p>
-      <w:pPr>
-        <w:rPr>
-          <w:rFonts w:hint="eastAsia"/>
-        </w:rPr>
-      </w:pPr>
       <w:r>
         <w:rPr>
           <w:rFonts w:hint="eastAsia"/>
@@ -9985,11 +9663,6 @@
       </w:r>
     </w:p>
     <w:p>
-      <w:pPr>
-        <w:rPr>
-          <w:rFonts w:hint="eastAsia"/>
-        </w:rPr>
-      </w:pPr>
       <w:r>
         <w:rPr>
           <w:rFonts w:hint="eastAsia"/>
@@ -10018,6 +9691,7 @@
         <w:rPr>
           <w:rFonts w:hint="eastAsia"/>
         </w:rPr>
+        <w:lastRenderedPageBreak/>
         <w:t>3.2.9.3</w:t>
       </w:r>
       <w:r>
@@ -10205,13 +9879,7 @@
               <w:rPr>
                 <w:rFonts w:hint="eastAsia"/>
               </w:rPr>
-              <w:t>.ShowList</w:t>
-            </w:r>
-            <w:r>
-              <w:rPr>
-                <w:rFonts w:hint="eastAsia"/>
-              </w:rPr>
-              <w:t>.Undone</w:t>
+              <w:t>.ShowList.Undone</w:t>
             </w:r>
             <w:proofErr w:type="spellEnd"/>
           </w:p>
@@ -10223,9 +9891,6 @@
           <w:p>
             <w:pPr>
               <w:cnfStyle w:val="000000100000" w:firstRow="0" w:lastRow="0" w:firstColumn="0" w:lastColumn="0" w:oddVBand="0" w:evenVBand="0" w:oddHBand="1" w:evenHBand="0" w:firstRowFirstColumn="0" w:firstRowLastColumn="0" w:lastRowFirstColumn="0" w:lastRowLastColumn="0"/>
-              <w:rPr>
-                <w:rFonts w:hint="eastAsia"/>
-              </w:rPr>
             </w:pPr>
             <w:r>
               <w:rPr>
@@ -10275,13 +9940,7 @@
               <w:rPr>
                 <w:rFonts w:hint="eastAsia"/>
               </w:rPr>
-              <w:t>.ShowList</w:t>
-            </w:r>
-            <w:r>
-              <w:rPr>
-                <w:rFonts w:hint="eastAsia"/>
-              </w:rPr>
-              <w:t>.All</w:t>
+              <w:t>.ShowList.All</w:t>
             </w:r>
             <w:proofErr w:type="spellEnd"/>
           </w:p>
@@ -10293,39 +9952,12 @@
           <w:p>
             <w:pPr>
               <w:cnfStyle w:val="000000000000" w:firstRow="0" w:lastRow="0" w:firstColumn="0" w:lastColumn="0" w:oddVBand="0" w:evenVBand="0" w:oddHBand="0" w:evenHBand="0" w:firstRowFirstColumn="0" w:firstRowLastColumn="0" w:lastRowFirstColumn="0" w:lastRowLastColumn="0"/>
-              <w:rPr>
-                <w:rFonts w:hint="eastAsia"/>
-              </w:rPr>
             </w:pPr>
             <w:r>
               <w:rPr>
                 <w:rFonts w:hint="eastAsia"/>
               </w:rPr>
-              <w:t>系统允许管理员查看</w:t>
-            </w:r>
-            <w:r>
-              <w:rPr>
-                <w:rFonts w:hint="eastAsia"/>
-              </w:rPr>
-              <w:t>全部</w:t>
-            </w:r>
-            <w:r>
-              <w:rPr>
-                <w:rFonts w:hint="eastAsia"/>
-              </w:rPr>
-              <w:t>举报</w:t>
-            </w:r>
-            <w:r>
-              <w:rPr>
-                <w:rFonts w:hint="eastAsia"/>
-              </w:rPr>
-              <w:t>的</w:t>
-            </w:r>
-            <w:r>
-              <w:rPr>
-                <w:rFonts w:hint="eastAsia"/>
-              </w:rPr>
-              <w:t>列表</w:t>
+              <w:t>系统允许管理员查看全部举报的列表</w:t>
             </w:r>
           </w:p>
         </w:tc>
@@ -10387,13 +10019,7 @@
               <w:rPr>
                 <w:rFonts w:hint="eastAsia"/>
               </w:rPr>
-              <w:t>系统允许</w:t>
-            </w:r>
-            <w:r>
-              <w:rPr>
-                <w:rFonts w:hint="eastAsia"/>
-              </w:rPr>
-              <w:t>管理员删除某条举报记录</w:t>
+              <w:t>系统允许管理员删除某条举报记录</w:t>
             </w:r>
           </w:p>
         </w:tc>
@@ -10458,9 +10084,6 @@
           <w:p>
             <w:pPr>
               <w:cnfStyle w:val="000000000000" w:firstRow="0" w:lastRow="0" w:firstColumn="0" w:lastColumn="0" w:oddVBand="0" w:evenVBand="0" w:oddHBand="0" w:evenHBand="0" w:firstRowFirstColumn="0" w:firstRowLastColumn="0" w:lastRowFirstColumn="0" w:lastRowLastColumn="0"/>
-              <w:rPr>
-                <w:rFonts w:hint="eastAsia"/>
-              </w:rPr>
             </w:pPr>
             <w:r>
               <w:rPr>
@@ -10541,9 +10164,6 @@
           <w:p>
             <w:pPr>
               <w:cnfStyle w:val="000000100000" w:firstRow="0" w:lastRow="0" w:firstColumn="0" w:lastColumn="0" w:oddVBand="0" w:evenVBand="0" w:oddHBand="1" w:evenHBand="0" w:firstRowFirstColumn="0" w:firstRowLastColumn="0" w:lastRowFirstColumn="0" w:lastRowLastColumn="0"/>
-              <w:rPr>
-                <w:rFonts w:hint="eastAsia"/>
-              </w:rPr>
             </w:pPr>
             <w:r>
               <w:rPr>
@@ -10690,20 +10310,14 @@
         </w:tc>
       </w:tr>
     </w:tbl>
-    <w:p>
-      <w:pPr>
-        <w:rPr>
-          <w:rFonts w:hint="eastAsia"/>
-        </w:rPr>
-      </w:pPr>
-    </w:p>
+    <w:p/>
     <w:p>
       <w:pPr>
         <w:pStyle w:val="2"/>
         <w:ind w:leftChars="0" w:left="0" w:right="210"/>
       </w:pPr>
-      <w:bookmarkStart w:id="63" w:name="_Toc16294"/>
-      <w:bookmarkStart w:id="64" w:name="_Toc464244387"/>
+      <w:bookmarkStart w:id="62" w:name="_Toc16294"/>
+      <w:bookmarkStart w:id="63" w:name="_Toc464244387"/>
       <w:r>
         <w:rPr>
           <w:rFonts w:hint="eastAsia"/>
@@ -10716,8 +10330,8 @@
         </w:rPr>
         <w:t>非功能需求</w:t>
       </w:r>
+      <w:bookmarkEnd w:id="62"/>
       <w:bookmarkEnd w:id="63"/>
-      <w:bookmarkEnd w:id="64"/>
       <w:r>
         <w:rPr>
           <w:rFonts w:hint="eastAsia"/>
@@ -10730,8 +10344,8 @@
         <w:pStyle w:val="3"/>
         <w:ind w:left="210" w:right="210"/>
       </w:pPr>
-      <w:bookmarkStart w:id="65" w:name="_Toc3236"/>
-      <w:bookmarkStart w:id="66" w:name="_Toc464244388"/>
+      <w:bookmarkStart w:id="64" w:name="_Toc3236"/>
+      <w:bookmarkStart w:id="65" w:name="_Toc464244388"/>
       <w:r>
         <w:rPr>
           <w:rFonts w:hint="eastAsia"/>
@@ -10744,7 +10358,23 @@
         </w:rPr>
         <w:t>安全性</w:t>
       </w:r>
+      <w:bookmarkEnd w:id="64"/>
       <w:bookmarkEnd w:id="65"/>
+    </w:p>
+    <w:p>
+      <w:r>
+        <w:rPr>
+          <w:rFonts w:hint="eastAsia"/>
+        </w:rPr>
+        <w:t>Safety1:</w:t>
+      </w:r>
+      <w:r>
+        <w:rPr>
+          <w:rFonts w:hint="eastAsia"/>
+        </w:rPr>
+        <w:t>系统应该只允许经过验证和授权的用户访问。</w:t>
+      </w:r>
+      <w:bookmarkStart w:id="66" w:name="_GoBack"/>
       <w:bookmarkEnd w:id="66"/>
     </w:p>
     <w:p>
@@ -10752,20 +10382,6 @@
         <w:rPr>
           <w:rFonts w:hint="eastAsia"/>
         </w:rPr>
-        <w:t>Safety1:</w:t>
-      </w:r>
-      <w:r>
-        <w:rPr>
-          <w:rFonts w:hint="eastAsia"/>
-        </w:rPr>
-        <w:t>系统应该只允许经过验证和授权的用户访问。</w:t>
-      </w:r>
-    </w:p>
-    <w:p>
-      <w:r>
-        <w:rPr>
-          <w:rFonts w:hint="eastAsia"/>
-        </w:rPr>
         <w:t>Safety2:</w:t>
       </w:r>
       <w:r>
@@ -10786,13 +10402,7 @@
         <w:rPr>
           <w:rFonts w:hint="eastAsia"/>
         </w:rPr>
-        <w:t>系统中有一个默认的管理员账户，该账户</w:t>
-      </w:r>
-      <w:r>
-        <w:rPr>
-          <w:rFonts w:hint="eastAsia"/>
-        </w:rPr>
-        <w:t>用于管理举报内容</w:t>
+        <w:t>系统中有一个默认的管理员账户，该账户用于管理举报内容</w:t>
       </w:r>
     </w:p>
     <w:p>
@@ -10941,22 +10551,11 @@
       <w:bookmarkEnd w:id="72"/>
     </w:p>
     <w:p>
-      <w:pPr>
-        <w:rPr>
-          <w:rFonts w:hint="eastAsia"/>
-        </w:rPr>
-      </w:pPr>
-      <w:r>
-        <w:rPr>
-          <w:rFonts w:hint="eastAsia"/>
-        </w:rPr>
-        <w:t>Reliability1</w:t>
-      </w:r>
-      <w:r>
-        <w:rPr>
-          <w:rFonts w:hint="eastAsia"/>
-        </w:rPr>
-        <w:t>:</w:t>
+      <w:r>
+        <w:rPr>
+          <w:rFonts w:hint="eastAsia"/>
+        </w:rPr>
+        <w:t>Reliability1:</w:t>
       </w:r>
       <w:r>
         <w:rPr>
@@ -10992,22 +10591,11 @@
       </w:r>
     </w:p>
     <w:p>
-      <w:pPr>
-        <w:rPr>
-          <w:rFonts w:hint="eastAsia"/>
-        </w:rPr>
-      </w:pPr>
-      <w:r>
-        <w:rPr>
-          <w:rFonts w:hint="eastAsia"/>
-        </w:rPr>
-        <w:t>Reliability2</w:t>
-      </w:r>
-      <w:r>
-        <w:rPr>
-          <w:rFonts w:hint="eastAsia"/>
-        </w:rPr>
-        <w:t>:</w:t>
+      <w:r>
+        <w:rPr>
+          <w:rFonts w:hint="eastAsia"/>
+        </w:rPr>
+        <w:t>Reliability2:</w:t>
       </w:r>
       <w:r>
         <w:rPr>
@@ -11039,11 +10627,6 @@
       <w:bookmarkEnd w:id="74"/>
     </w:p>
     <w:p>
-      <w:pPr>
-        <w:rPr>
-          <w:rFonts w:hint="eastAsia"/>
-        </w:rPr>
-      </w:pPr>
       <w:r>
         <w:rPr>
           <w:rFonts w:hint="eastAsia"/>
@@ -11103,13 +10686,7 @@
       </w:r>
     </w:p>
     <w:p/>
-    <w:p>
-      <w:pPr>
-        <w:rPr>
-          <w:rFonts w:hint="eastAsia"/>
-        </w:rPr>
-      </w:pPr>
-    </w:p>
+    <w:p/>
     <w:sectPr>
       <w:headerReference w:type="default" r:id="rId8"/>
       <w:footerReference w:type="default" r:id="rId9"/>
@@ -11187,7 +10764,7 @@
         <w:bCs/>
         <w:noProof/>
       </w:rPr>
-      <w:t>6</w:t>
+      <w:t>10</w:t>
     </w:r>
     <w:r>
       <w:rPr>
@@ -14411,7 +13988,7 @@
 </file>
 
 <file path=customXml/itemProps1.xml><?xml version="1.0" encoding="utf-8"?>
-<ds:datastoreItem xmlns:ds="http://schemas.openxmlformats.org/officeDocument/2006/customXml" ds:itemID="{5E1FBC03-CCF8-4DC9-9344-4D990AE1F04B}">
+<ds:datastoreItem xmlns:ds="http://schemas.openxmlformats.org/officeDocument/2006/customXml" ds:itemID="{7D8C3786-4532-45D5-A967-5C87BF1C5D2E}">
   <ds:schemaRefs>
     <ds:schemaRef ds:uri="http://schemas.openxmlformats.org/officeDocument/2006/bibliography"/>
   </ds:schemaRefs>

</xml_diff>